<commit_message>
PARTE DE LA DOCUMENTACION
</commit_message>
<xml_diff>
--- a/public/documentacion/BIENES_RAICES.docx
+++ b/public/documentacion/BIENES_RAICES.docx
@@ -16,7 +16,7 @@
           <w:lang w:val="es-ES"/>
         </w:rPr>
         <w:drawing>
-          <wp:anchor distT="0" distB="0" distL="114300" distR="114300" simplePos="0" relativeHeight="251659264" behindDoc="1" locked="0" layoutInCell="1" allowOverlap="1" wp14:anchorId="63AF8872">
+          <wp:anchor distT="0" distB="0" distL="114300" distR="114300" simplePos="0" relativeHeight="251661312" behindDoc="1" locked="0" layoutInCell="1" allowOverlap="1" wp14:anchorId="63AF8872">
             <wp:simplePos x="0" y="0"/>
             <wp:positionH relativeFrom="column">
               <wp:posOffset>4547096</wp:posOffset>
@@ -355,17 +355,21 @@
       <w:pPr>
         <w:rPr>
           <w:rFonts w:ascii="Arial" w:hAnsi="Arial" w:cs="Arial"/>
+          <w:b/>
           <w:lang w:val="es-ES"/>
         </w:rPr>
       </w:pPr>
       <w:r>
         <w:rPr>
           <w:rFonts w:ascii="Arial" w:hAnsi="Arial" w:cs="Arial"/>
+          <w:b/>
           <w:lang w:val="es-ES"/>
         </w:rPr>
         <w:lastRenderedPageBreak/>
         <w:t>Diseño de base de datos:</w:t>
       </w:r>
+      <w:bookmarkStart w:id="0" w:name="_GoBack"/>
+      <w:bookmarkEnd w:id="0"/>
     </w:p>
     <w:p>
       <w:pPr>
@@ -391,12 +395,3061 @@
       </w:pPr>
       <w:r>
         <w:rPr>
+          <w:noProof/>
+        </w:rPr>
+        <w:drawing>
+          <wp:inline distT="0" distB="0" distL="0" distR="0">
+            <wp:extent cx="6060440" cy="4938855"/>
+            <wp:effectExtent l="0" t="0" r="0" b="0"/>
+            <wp:docPr id="18" name="Imagen 18"/>
+            <wp:cNvGraphicFramePr>
+              <a:graphicFrameLocks xmlns:a="http://schemas.openxmlformats.org/drawingml/2006/main" noChangeAspect="1"/>
+            </wp:cNvGraphicFramePr>
+            <a:graphic xmlns:a="http://schemas.openxmlformats.org/drawingml/2006/main">
+              <a:graphicData uri="http://schemas.openxmlformats.org/drawingml/2006/picture">
+                <pic:pic xmlns:pic="http://schemas.openxmlformats.org/drawingml/2006/picture">
+                  <pic:nvPicPr>
+                    <pic:cNvPr id="0" name="Picture 9"/>
+                    <pic:cNvPicPr>
+                      <a:picLocks noChangeAspect="1" noChangeArrowheads="1"/>
+                    </pic:cNvPicPr>
+                  </pic:nvPicPr>
+                  <pic:blipFill>
+                    <a:blip r:embed="rId8">
+                      <a:extLst>
+                        <a:ext uri="{28A0092B-C50C-407E-A947-70E740481C1C}">
+                          <a14:useLocalDpi xmlns:a14="http://schemas.microsoft.com/office/drawing/2010/main" val="0"/>
+                        </a:ext>
+                      </a:extLst>
+                    </a:blip>
+                    <a:srcRect/>
+                    <a:stretch>
+                      <a:fillRect/>
+                    </a:stretch>
+                  </pic:blipFill>
+                  <pic:spPr bwMode="auto">
+                    <a:xfrm>
+                      <a:off x="0" y="0"/>
+                      <a:ext cx="6060440" cy="4938855"/>
+                    </a:xfrm>
+                    <a:prstGeom prst="rect">
+                      <a:avLst/>
+                    </a:prstGeom>
+                    <a:noFill/>
+                    <a:ln>
+                      <a:noFill/>
+                    </a:ln>
+                  </pic:spPr>
+                </pic:pic>
+              </a:graphicData>
+            </a:graphic>
+          </wp:inline>
+        </w:drawing>
+      </w:r>
+    </w:p>
+    <w:p>
+      <w:pPr>
+        <w:rPr>
+          <w:rFonts w:ascii="Arial" w:hAnsi="Arial" w:cs="Arial"/>
+          <w:lang w:val="es-ES"/>
+        </w:rPr>
+      </w:pPr>
+      <w:r>
+        <w:rPr>
           <w:rFonts w:ascii="Arial" w:hAnsi="Arial" w:cs="Arial"/>
           <w:lang w:val="es-ES"/>
         </w:rPr>
         <w:t>Tablas y descripción de campos:</w:t>
       </w:r>
     </w:p>
+    <w:tbl>
+      <w:tblPr>
+        <w:tblStyle w:val="Tablaconcuadrcula"/>
+        <w:tblW w:w="0" w:type="auto"/>
+        <w:tblLook w:val="04A0" w:firstRow="1" w:lastRow="0" w:firstColumn="1" w:lastColumn="0" w:noHBand="0" w:noVBand="1"/>
+      </w:tblPr>
+      <w:tblGrid>
+        <w:gridCol w:w="3411"/>
+        <w:gridCol w:w="3278"/>
+        <w:gridCol w:w="3071"/>
+      </w:tblGrid>
+      <w:tr>
+        <w:tc>
+          <w:tcPr>
+            <w:tcW w:w="3411" w:type="dxa"/>
+          </w:tcPr>
+          <w:p>
+            <w:pPr>
+              <w:rPr>
+                <w:rFonts w:ascii="Arial" w:hAnsi="Arial" w:cs="Arial"/>
+                <w:lang w:val="es-ES"/>
+              </w:rPr>
+            </w:pPr>
+            <w:r>
+              <w:rPr>
+                <w:rFonts w:ascii="Arial" w:hAnsi="Arial" w:cs="Arial"/>
+                <w:lang w:val="es-ES"/>
+              </w:rPr>
+              <w:t>Columna</w:t>
+            </w:r>
+          </w:p>
+        </w:tc>
+        <w:tc>
+          <w:tcPr>
+            <w:tcW w:w="3278" w:type="dxa"/>
+          </w:tcPr>
+          <w:p>
+            <w:pPr>
+              <w:rPr>
+                <w:rFonts w:ascii="Arial" w:hAnsi="Arial" w:cs="Arial"/>
+                <w:lang w:val="es-ES"/>
+              </w:rPr>
+            </w:pPr>
+            <w:r>
+              <w:rPr>
+                <w:rFonts w:ascii="Arial" w:hAnsi="Arial" w:cs="Arial"/>
+                <w:lang w:val="es-ES"/>
+              </w:rPr>
+              <w:t>Tipo datos</w:t>
+            </w:r>
+          </w:p>
+        </w:tc>
+        <w:tc>
+          <w:tcPr>
+            <w:tcW w:w="3071" w:type="dxa"/>
+          </w:tcPr>
+          <w:p>
+            <w:pPr>
+              <w:rPr>
+                <w:rFonts w:ascii="Arial" w:hAnsi="Arial" w:cs="Arial"/>
+                <w:lang w:val="es-ES"/>
+              </w:rPr>
+            </w:pPr>
+            <w:r>
+              <w:rPr>
+                <w:rFonts w:ascii="Arial" w:hAnsi="Arial" w:cs="Arial"/>
+                <w:lang w:val="es-ES"/>
+              </w:rPr>
+              <w:t>Descripción</w:t>
+            </w:r>
+          </w:p>
+        </w:tc>
+      </w:tr>
+      <w:tr>
+        <w:tc>
+          <w:tcPr>
+            <w:tcW w:w="9760" w:type="dxa"/>
+            <w:gridSpan w:val="3"/>
+            <w:shd w:val="clear" w:color="auto" w:fill="548DD4" w:themeFill="text2" w:themeFillTint="99"/>
+          </w:tcPr>
+          <w:p>
+            <w:pPr>
+              <w:rPr>
+                <w:rFonts w:ascii="Arial" w:hAnsi="Arial" w:cs="Arial"/>
+                <w:lang w:val="es-ES"/>
+              </w:rPr>
+            </w:pPr>
+            <w:r>
+              <w:rPr>
+                <w:rFonts w:ascii="Arial" w:hAnsi="Arial" w:cs="Arial"/>
+                <w:lang w:val="es-ES"/>
+              </w:rPr>
+              <w:t>PROPIEDAD</w:t>
+            </w:r>
+          </w:p>
+        </w:tc>
+      </w:tr>
+      <w:tr>
+        <w:tc>
+          <w:tcPr>
+            <w:tcW w:w="3411" w:type="dxa"/>
+          </w:tcPr>
+          <w:p>
+            <w:pPr>
+              <w:rPr>
+                <w:rFonts w:ascii="Arial" w:hAnsi="Arial" w:cs="Arial"/>
+                <w:lang w:val="es-ES"/>
+              </w:rPr>
+            </w:pPr>
+            <w:r>
+              <w:rPr>
+                <w:rFonts w:ascii="Arial" w:hAnsi="Arial" w:cs="Arial"/>
+                <w:lang w:val="es-ES"/>
+              </w:rPr>
+              <w:t>NUMERO_PROPIEDAD</w:t>
+            </w:r>
+          </w:p>
+        </w:tc>
+        <w:tc>
+          <w:tcPr>
+            <w:tcW w:w="3278" w:type="dxa"/>
+          </w:tcPr>
+          <w:p>
+            <w:pPr>
+              <w:rPr>
+                <w:rFonts w:ascii="Arial" w:hAnsi="Arial" w:cs="Arial"/>
+                <w:lang w:val="es-ES"/>
+              </w:rPr>
+            </w:pPr>
+            <w:r>
+              <w:rPr>
+                <w:rFonts w:ascii="Arial" w:hAnsi="Arial" w:cs="Arial"/>
+                <w:lang w:val="es-ES"/>
+              </w:rPr>
+              <w:t>INTEGER</w:t>
+            </w:r>
+          </w:p>
+        </w:tc>
+        <w:tc>
+          <w:tcPr>
+            <w:tcW w:w="3071" w:type="dxa"/>
+          </w:tcPr>
+          <w:p>
+            <w:pPr>
+              <w:rPr>
+                <w:rFonts w:ascii="Arial" w:hAnsi="Arial" w:cs="Arial"/>
+                <w:lang w:val="es-ES"/>
+              </w:rPr>
+            </w:pPr>
+          </w:p>
+        </w:tc>
+      </w:tr>
+      <w:tr>
+        <w:tc>
+          <w:tcPr>
+            <w:tcW w:w="3411" w:type="dxa"/>
+          </w:tcPr>
+          <w:p>
+            <w:pPr>
+              <w:rPr>
+                <w:rFonts w:ascii="Arial" w:hAnsi="Arial" w:cs="Arial"/>
+                <w:lang w:val="es-ES"/>
+              </w:rPr>
+            </w:pPr>
+            <w:r>
+              <w:rPr>
+                <w:rFonts w:ascii="Arial" w:hAnsi="Arial" w:cs="Arial"/>
+                <w:lang w:val="es-ES"/>
+              </w:rPr>
+              <w:t>NOMBRE</w:t>
+            </w:r>
+          </w:p>
+        </w:tc>
+        <w:tc>
+          <w:tcPr>
+            <w:tcW w:w="3278" w:type="dxa"/>
+          </w:tcPr>
+          <w:p>
+            <w:pPr>
+              <w:rPr>
+                <w:rFonts w:ascii="Arial" w:hAnsi="Arial" w:cs="Arial"/>
+                <w:lang w:val="es-ES"/>
+              </w:rPr>
+            </w:pPr>
+            <w:r>
+              <w:rPr>
+                <w:rFonts w:ascii="Arial" w:hAnsi="Arial" w:cs="Arial"/>
+                <w:lang w:val="es-ES"/>
+              </w:rPr>
+              <w:t>TEXT</w:t>
+            </w:r>
+          </w:p>
+        </w:tc>
+        <w:tc>
+          <w:tcPr>
+            <w:tcW w:w="3071" w:type="dxa"/>
+          </w:tcPr>
+          <w:p>
+            <w:pPr>
+              <w:rPr>
+                <w:rFonts w:ascii="Arial" w:hAnsi="Arial" w:cs="Arial"/>
+                <w:lang w:val="es-ES"/>
+              </w:rPr>
+            </w:pPr>
+          </w:p>
+        </w:tc>
+      </w:tr>
+      <w:tr>
+        <w:tc>
+          <w:tcPr>
+            <w:tcW w:w="3411" w:type="dxa"/>
+          </w:tcPr>
+          <w:p>
+            <w:pPr>
+              <w:rPr>
+                <w:rFonts w:ascii="Arial" w:hAnsi="Arial" w:cs="Arial"/>
+                <w:lang w:val="es-ES"/>
+              </w:rPr>
+            </w:pPr>
+            <w:r>
+              <w:rPr>
+                <w:rFonts w:ascii="Arial" w:hAnsi="Arial" w:cs="Arial"/>
+                <w:lang w:val="es-ES"/>
+              </w:rPr>
+              <w:t>AUTOR</w:t>
+            </w:r>
+          </w:p>
+        </w:tc>
+        <w:tc>
+          <w:tcPr>
+            <w:tcW w:w="3278" w:type="dxa"/>
+          </w:tcPr>
+          <w:p>
+            <w:pPr>
+              <w:rPr>
+                <w:rFonts w:ascii="Arial" w:hAnsi="Arial" w:cs="Arial"/>
+                <w:lang w:val="es-ES"/>
+              </w:rPr>
+            </w:pPr>
+            <w:r>
+              <w:rPr>
+                <w:rFonts w:ascii="Arial" w:hAnsi="Arial" w:cs="Arial"/>
+                <w:lang w:val="es-ES"/>
+              </w:rPr>
+              <w:t>TEXT</w:t>
+            </w:r>
+          </w:p>
+        </w:tc>
+        <w:tc>
+          <w:tcPr>
+            <w:tcW w:w="3071" w:type="dxa"/>
+          </w:tcPr>
+          <w:p>
+            <w:pPr>
+              <w:rPr>
+                <w:rFonts w:ascii="Arial" w:hAnsi="Arial" w:cs="Arial"/>
+                <w:lang w:val="es-ES"/>
+              </w:rPr>
+            </w:pPr>
+          </w:p>
+        </w:tc>
+      </w:tr>
+      <w:tr>
+        <w:tc>
+          <w:tcPr>
+            <w:tcW w:w="3411" w:type="dxa"/>
+          </w:tcPr>
+          <w:p>
+            <w:pPr>
+              <w:rPr>
+                <w:rFonts w:ascii="Arial" w:hAnsi="Arial" w:cs="Arial"/>
+                <w:lang w:val="es-ES"/>
+              </w:rPr>
+            </w:pPr>
+            <w:r>
+              <w:rPr>
+                <w:rFonts w:ascii="Arial" w:hAnsi="Arial" w:cs="Arial"/>
+                <w:lang w:val="es-ES"/>
+              </w:rPr>
+              <w:lastRenderedPageBreak/>
+              <w:t>TAMANO</w:t>
+            </w:r>
+          </w:p>
+        </w:tc>
+        <w:tc>
+          <w:tcPr>
+            <w:tcW w:w="3278" w:type="dxa"/>
+          </w:tcPr>
+          <w:p>
+            <w:pPr>
+              <w:rPr>
+                <w:rFonts w:ascii="Arial" w:hAnsi="Arial" w:cs="Arial"/>
+                <w:lang w:val="es-ES"/>
+              </w:rPr>
+            </w:pPr>
+            <w:r>
+              <w:rPr>
+                <w:rFonts w:ascii="Arial" w:hAnsi="Arial" w:cs="Arial"/>
+                <w:lang w:val="es-ES"/>
+              </w:rPr>
+              <w:t>INTEGER</w:t>
+            </w:r>
+          </w:p>
+        </w:tc>
+        <w:tc>
+          <w:tcPr>
+            <w:tcW w:w="3071" w:type="dxa"/>
+          </w:tcPr>
+          <w:p>
+            <w:pPr>
+              <w:rPr>
+                <w:rFonts w:ascii="Arial" w:hAnsi="Arial" w:cs="Arial"/>
+                <w:lang w:val="es-ES"/>
+              </w:rPr>
+            </w:pPr>
+          </w:p>
+        </w:tc>
+      </w:tr>
+      <w:tr>
+        <w:tc>
+          <w:tcPr>
+            <w:tcW w:w="3411" w:type="dxa"/>
+          </w:tcPr>
+          <w:p>
+            <w:pPr>
+              <w:rPr>
+                <w:rFonts w:ascii="Arial" w:hAnsi="Arial" w:cs="Arial"/>
+                <w:lang w:val="es-ES"/>
+              </w:rPr>
+            </w:pPr>
+            <w:r>
+              <w:rPr>
+                <w:rFonts w:ascii="Arial" w:hAnsi="Arial" w:cs="Arial"/>
+                <w:lang w:val="es-ES"/>
+              </w:rPr>
+              <w:t>M_CUADRADOS</w:t>
+            </w:r>
+          </w:p>
+        </w:tc>
+        <w:tc>
+          <w:tcPr>
+            <w:tcW w:w="3278" w:type="dxa"/>
+          </w:tcPr>
+          <w:p>
+            <w:pPr>
+              <w:rPr>
+                <w:rFonts w:ascii="Arial" w:hAnsi="Arial" w:cs="Arial"/>
+                <w:lang w:val="es-ES"/>
+              </w:rPr>
+            </w:pPr>
+            <w:r>
+              <w:rPr>
+                <w:rFonts w:ascii="Arial" w:hAnsi="Arial" w:cs="Arial"/>
+                <w:lang w:val="es-ES"/>
+              </w:rPr>
+              <w:t>INTEGER</w:t>
+            </w:r>
+          </w:p>
+        </w:tc>
+        <w:tc>
+          <w:tcPr>
+            <w:tcW w:w="3071" w:type="dxa"/>
+          </w:tcPr>
+          <w:p>
+            <w:pPr>
+              <w:rPr>
+                <w:rFonts w:ascii="Arial" w:hAnsi="Arial" w:cs="Arial"/>
+                <w:lang w:val="es-ES"/>
+              </w:rPr>
+            </w:pPr>
+          </w:p>
+        </w:tc>
+      </w:tr>
+      <w:tr>
+        <w:tc>
+          <w:tcPr>
+            <w:tcW w:w="3411" w:type="dxa"/>
+          </w:tcPr>
+          <w:p>
+            <w:pPr>
+              <w:rPr>
+                <w:rFonts w:ascii="Arial" w:hAnsi="Arial" w:cs="Arial"/>
+                <w:lang w:val="es-ES"/>
+              </w:rPr>
+            </w:pPr>
+            <w:r>
+              <w:rPr>
+                <w:rFonts w:ascii="Arial" w:hAnsi="Arial" w:cs="Arial"/>
+                <w:lang w:val="es-ES"/>
+              </w:rPr>
+              <w:t>TIPO_PROPIEDAD</w:t>
+            </w:r>
+          </w:p>
+        </w:tc>
+        <w:tc>
+          <w:tcPr>
+            <w:tcW w:w="3278" w:type="dxa"/>
+          </w:tcPr>
+          <w:p>
+            <w:pPr>
+              <w:rPr>
+                <w:rFonts w:ascii="Arial" w:hAnsi="Arial" w:cs="Arial"/>
+                <w:lang w:val="es-ES"/>
+              </w:rPr>
+            </w:pPr>
+            <w:r>
+              <w:rPr>
+                <w:rFonts w:ascii="Arial" w:hAnsi="Arial" w:cs="Arial"/>
+                <w:lang w:val="es-ES"/>
+              </w:rPr>
+              <w:t>TEXT</w:t>
+            </w:r>
+          </w:p>
+        </w:tc>
+        <w:tc>
+          <w:tcPr>
+            <w:tcW w:w="3071" w:type="dxa"/>
+          </w:tcPr>
+          <w:p>
+            <w:pPr>
+              <w:rPr>
+                <w:rFonts w:ascii="Arial" w:hAnsi="Arial" w:cs="Arial"/>
+                <w:lang w:val="es-ES"/>
+              </w:rPr>
+            </w:pPr>
+          </w:p>
+        </w:tc>
+      </w:tr>
+      <w:tr>
+        <w:tc>
+          <w:tcPr>
+            <w:tcW w:w="3411" w:type="dxa"/>
+          </w:tcPr>
+          <w:p>
+            <w:pPr>
+              <w:rPr>
+                <w:rFonts w:ascii="Arial" w:hAnsi="Arial" w:cs="Arial"/>
+                <w:lang w:val="es-ES"/>
+              </w:rPr>
+            </w:pPr>
+            <w:r>
+              <w:rPr>
+                <w:rFonts w:ascii="Arial" w:hAnsi="Arial" w:cs="Arial"/>
+                <w:lang w:val="es-ES"/>
+              </w:rPr>
+              <w:t>TIPO_DISPONIBILIDAD</w:t>
+            </w:r>
+          </w:p>
+        </w:tc>
+        <w:tc>
+          <w:tcPr>
+            <w:tcW w:w="3278" w:type="dxa"/>
+          </w:tcPr>
+          <w:p>
+            <w:pPr>
+              <w:rPr>
+                <w:rFonts w:ascii="Arial" w:hAnsi="Arial" w:cs="Arial"/>
+                <w:lang w:val="es-ES"/>
+              </w:rPr>
+            </w:pPr>
+            <w:r>
+              <w:rPr>
+                <w:rFonts w:ascii="Arial" w:hAnsi="Arial" w:cs="Arial"/>
+                <w:lang w:val="es-ES"/>
+              </w:rPr>
+              <w:t>TEXT</w:t>
+            </w:r>
+          </w:p>
+        </w:tc>
+        <w:tc>
+          <w:tcPr>
+            <w:tcW w:w="3071" w:type="dxa"/>
+          </w:tcPr>
+          <w:p>
+            <w:pPr>
+              <w:rPr>
+                <w:rFonts w:ascii="Arial" w:hAnsi="Arial" w:cs="Arial"/>
+                <w:lang w:val="es-ES"/>
+              </w:rPr>
+            </w:pPr>
+          </w:p>
+        </w:tc>
+      </w:tr>
+      <w:tr>
+        <w:tc>
+          <w:tcPr>
+            <w:tcW w:w="3411" w:type="dxa"/>
+          </w:tcPr>
+          <w:p>
+            <w:pPr>
+              <w:rPr>
+                <w:rFonts w:ascii="Arial" w:hAnsi="Arial" w:cs="Arial"/>
+                <w:lang w:val="es-ES"/>
+              </w:rPr>
+            </w:pPr>
+            <w:r>
+              <w:rPr>
+                <w:rFonts w:ascii="Arial" w:hAnsi="Arial" w:cs="Arial"/>
+                <w:lang w:val="es-ES"/>
+              </w:rPr>
+              <w:t>ESTADO_CONSTRUCCION</w:t>
+            </w:r>
+          </w:p>
+        </w:tc>
+        <w:tc>
+          <w:tcPr>
+            <w:tcW w:w="3278" w:type="dxa"/>
+          </w:tcPr>
+          <w:p>
+            <w:pPr>
+              <w:rPr>
+                <w:rFonts w:ascii="Arial" w:hAnsi="Arial" w:cs="Arial"/>
+                <w:lang w:val="es-ES"/>
+              </w:rPr>
+            </w:pPr>
+            <w:r>
+              <w:rPr>
+                <w:rFonts w:ascii="Arial" w:hAnsi="Arial" w:cs="Arial"/>
+                <w:lang w:val="es-ES"/>
+              </w:rPr>
+              <w:t>TEXT</w:t>
+            </w:r>
+          </w:p>
+        </w:tc>
+        <w:tc>
+          <w:tcPr>
+            <w:tcW w:w="3071" w:type="dxa"/>
+          </w:tcPr>
+          <w:p>
+            <w:pPr>
+              <w:rPr>
+                <w:rFonts w:ascii="Arial" w:hAnsi="Arial" w:cs="Arial"/>
+                <w:lang w:val="es-ES"/>
+              </w:rPr>
+            </w:pPr>
+          </w:p>
+        </w:tc>
+      </w:tr>
+      <w:tr>
+        <w:tc>
+          <w:tcPr>
+            <w:tcW w:w="3411" w:type="dxa"/>
+          </w:tcPr>
+          <w:p>
+            <w:pPr>
+              <w:rPr>
+                <w:rFonts w:ascii="Arial" w:hAnsi="Arial" w:cs="Arial"/>
+                <w:lang w:val="es-ES"/>
+              </w:rPr>
+            </w:pPr>
+            <w:r>
+              <w:rPr>
+                <w:rFonts w:ascii="Arial" w:hAnsi="Arial" w:cs="Arial"/>
+                <w:lang w:val="es-ES"/>
+              </w:rPr>
+              <w:t>DESCRIPCION</w:t>
+            </w:r>
+          </w:p>
+        </w:tc>
+        <w:tc>
+          <w:tcPr>
+            <w:tcW w:w="3278" w:type="dxa"/>
+          </w:tcPr>
+          <w:p>
+            <w:pPr>
+              <w:rPr>
+                <w:rFonts w:ascii="Arial" w:hAnsi="Arial" w:cs="Arial"/>
+                <w:lang w:val="es-ES"/>
+              </w:rPr>
+            </w:pPr>
+            <w:r>
+              <w:rPr>
+                <w:rFonts w:ascii="Arial" w:hAnsi="Arial" w:cs="Arial"/>
+                <w:lang w:val="es-ES"/>
+              </w:rPr>
+              <w:t>TEXT</w:t>
+            </w:r>
+          </w:p>
+        </w:tc>
+        <w:tc>
+          <w:tcPr>
+            <w:tcW w:w="3071" w:type="dxa"/>
+          </w:tcPr>
+          <w:p>
+            <w:pPr>
+              <w:rPr>
+                <w:rFonts w:ascii="Arial" w:hAnsi="Arial" w:cs="Arial"/>
+                <w:lang w:val="es-ES"/>
+              </w:rPr>
+            </w:pPr>
+          </w:p>
+        </w:tc>
+      </w:tr>
+      <w:tr>
+        <w:tc>
+          <w:tcPr>
+            <w:tcW w:w="3411" w:type="dxa"/>
+          </w:tcPr>
+          <w:p>
+            <w:pPr>
+              <w:rPr>
+                <w:rFonts w:ascii="Arial" w:hAnsi="Arial" w:cs="Arial"/>
+                <w:lang w:val="es-ES"/>
+              </w:rPr>
+            </w:pPr>
+            <w:r>
+              <w:rPr>
+                <w:rFonts w:ascii="Arial" w:hAnsi="Arial" w:cs="Arial"/>
+                <w:lang w:val="es-ES"/>
+              </w:rPr>
+              <w:t>FECHA_PUBLICACION</w:t>
+            </w:r>
+          </w:p>
+        </w:tc>
+        <w:tc>
+          <w:tcPr>
+            <w:tcW w:w="3278" w:type="dxa"/>
+          </w:tcPr>
+          <w:p>
+            <w:pPr>
+              <w:rPr>
+                <w:rFonts w:ascii="Arial" w:hAnsi="Arial" w:cs="Arial"/>
+                <w:lang w:val="es-ES"/>
+              </w:rPr>
+            </w:pPr>
+            <w:r>
+              <w:rPr>
+                <w:rFonts w:ascii="Arial" w:hAnsi="Arial" w:cs="Arial"/>
+                <w:lang w:val="es-ES"/>
+              </w:rPr>
+              <w:t>TEXT</w:t>
+            </w:r>
+          </w:p>
+        </w:tc>
+        <w:tc>
+          <w:tcPr>
+            <w:tcW w:w="3071" w:type="dxa"/>
+          </w:tcPr>
+          <w:p>
+            <w:pPr>
+              <w:rPr>
+                <w:rFonts w:ascii="Arial" w:hAnsi="Arial" w:cs="Arial"/>
+                <w:lang w:val="es-ES"/>
+              </w:rPr>
+            </w:pPr>
+          </w:p>
+        </w:tc>
+      </w:tr>
+      <w:tr>
+        <w:tc>
+          <w:tcPr>
+            <w:tcW w:w="9760" w:type="dxa"/>
+            <w:gridSpan w:val="3"/>
+            <w:shd w:val="clear" w:color="auto" w:fill="548DD4" w:themeFill="text2" w:themeFillTint="99"/>
+          </w:tcPr>
+          <w:p>
+            <w:pPr>
+              <w:rPr>
+                <w:rFonts w:ascii="Arial" w:hAnsi="Arial" w:cs="Arial"/>
+                <w:lang w:val="es-ES"/>
+              </w:rPr>
+            </w:pPr>
+            <w:r>
+              <w:rPr>
+                <w:rFonts w:ascii="Arial" w:hAnsi="Arial" w:cs="Arial"/>
+                <w:lang w:val="es-ES"/>
+              </w:rPr>
+              <w:t>IMAGE_PROPIEDAD</w:t>
+            </w:r>
+          </w:p>
+        </w:tc>
+      </w:tr>
+      <w:tr>
+        <w:tc>
+          <w:tcPr>
+            <w:tcW w:w="3411" w:type="dxa"/>
+          </w:tcPr>
+          <w:p>
+            <w:pPr>
+              <w:rPr>
+                <w:rFonts w:ascii="Arial" w:hAnsi="Arial" w:cs="Arial"/>
+                <w:lang w:val="es-ES"/>
+              </w:rPr>
+            </w:pPr>
+            <w:r>
+              <w:rPr>
+                <w:rFonts w:ascii="Arial" w:hAnsi="Arial" w:cs="Arial"/>
+                <w:lang w:val="es-ES"/>
+              </w:rPr>
+              <w:t>NOMBRE</w:t>
+            </w:r>
+          </w:p>
+        </w:tc>
+        <w:tc>
+          <w:tcPr>
+            <w:tcW w:w="3278" w:type="dxa"/>
+          </w:tcPr>
+          <w:p>
+            <w:pPr>
+              <w:rPr>
+                <w:rFonts w:ascii="Arial" w:hAnsi="Arial" w:cs="Arial"/>
+                <w:lang w:val="es-ES"/>
+              </w:rPr>
+            </w:pPr>
+            <w:r>
+              <w:rPr>
+                <w:rFonts w:ascii="Arial" w:hAnsi="Arial" w:cs="Arial"/>
+                <w:lang w:val="es-ES"/>
+              </w:rPr>
+              <w:t>TEXT</w:t>
+            </w:r>
+          </w:p>
+        </w:tc>
+        <w:tc>
+          <w:tcPr>
+            <w:tcW w:w="3071" w:type="dxa"/>
+          </w:tcPr>
+          <w:p>
+            <w:pPr>
+              <w:rPr>
+                <w:rFonts w:ascii="Arial" w:hAnsi="Arial" w:cs="Arial"/>
+                <w:lang w:val="es-ES"/>
+              </w:rPr>
+            </w:pPr>
+          </w:p>
+        </w:tc>
+      </w:tr>
+      <w:tr>
+        <w:tc>
+          <w:tcPr>
+            <w:tcW w:w="3411" w:type="dxa"/>
+          </w:tcPr>
+          <w:p>
+            <w:pPr>
+              <w:rPr>
+                <w:rFonts w:ascii="Arial" w:hAnsi="Arial" w:cs="Arial"/>
+                <w:lang w:val="es-ES"/>
+              </w:rPr>
+            </w:pPr>
+            <w:r>
+              <w:rPr>
+                <w:rFonts w:ascii="Arial" w:hAnsi="Arial" w:cs="Arial"/>
+                <w:lang w:val="es-ES"/>
+              </w:rPr>
+              <w:t>NUMERO_PROPIEDAD</w:t>
+            </w:r>
+          </w:p>
+        </w:tc>
+        <w:tc>
+          <w:tcPr>
+            <w:tcW w:w="3278" w:type="dxa"/>
+          </w:tcPr>
+          <w:p>
+            <w:pPr>
+              <w:rPr>
+                <w:rFonts w:ascii="Arial" w:hAnsi="Arial" w:cs="Arial"/>
+                <w:lang w:val="es-ES"/>
+              </w:rPr>
+            </w:pPr>
+            <w:r>
+              <w:rPr>
+                <w:rFonts w:ascii="Arial" w:hAnsi="Arial" w:cs="Arial"/>
+                <w:lang w:val="es-ES"/>
+              </w:rPr>
+              <w:t>INTEGER</w:t>
+            </w:r>
+          </w:p>
+        </w:tc>
+        <w:tc>
+          <w:tcPr>
+            <w:tcW w:w="3071" w:type="dxa"/>
+          </w:tcPr>
+          <w:p>
+            <w:pPr>
+              <w:rPr>
+                <w:rFonts w:ascii="Arial" w:hAnsi="Arial" w:cs="Arial"/>
+                <w:lang w:val="es-ES"/>
+              </w:rPr>
+            </w:pPr>
+          </w:p>
+        </w:tc>
+      </w:tr>
+      <w:tr>
+        <w:tc>
+          <w:tcPr>
+            <w:tcW w:w="3411" w:type="dxa"/>
+          </w:tcPr>
+          <w:p>
+            <w:pPr>
+              <w:rPr>
+                <w:rFonts w:ascii="Arial" w:hAnsi="Arial" w:cs="Arial"/>
+                <w:lang w:val="es-ES"/>
+              </w:rPr>
+            </w:pPr>
+            <w:r>
+              <w:rPr>
+                <w:rFonts w:ascii="Arial" w:hAnsi="Arial" w:cs="Arial"/>
+                <w:lang w:val="es-ES"/>
+              </w:rPr>
+              <w:t>URL</w:t>
+            </w:r>
+          </w:p>
+        </w:tc>
+        <w:tc>
+          <w:tcPr>
+            <w:tcW w:w="3278" w:type="dxa"/>
+          </w:tcPr>
+          <w:p>
+            <w:pPr>
+              <w:rPr>
+                <w:rFonts w:ascii="Arial" w:hAnsi="Arial" w:cs="Arial"/>
+                <w:lang w:val="es-ES"/>
+              </w:rPr>
+            </w:pPr>
+            <w:r>
+              <w:rPr>
+                <w:rFonts w:ascii="Arial" w:hAnsi="Arial" w:cs="Arial"/>
+                <w:lang w:val="es-ES"/>
+              </w:rPr>
+              <w:t>TEXT</w:t>
+            </w:r>
+          </w:p>
+        </w:tc>
+        <w:tc>
+          <w:tcPr>
+            <w:tcW w:w="3071" w:type="dxa"/>
+          </w:tcPr>
+          <w:p>
+            <w:pPr>
+              <w:rPr>
+                <w:rFonts w:ascii="Arial" w:hAnsi="Arial" w:cs="Arial"/>
+                <w:lang w:val="es-ES"/>
+              </w:rPr>
+            </w:pPr>
+          </w:p>
+        </w:tc>
+      </w:tr>
+      <w:tr>
+        <w:tc>
+          <w:tcPr>
+            <w:tcW w:w="9760" w:type="dxa"/>
+            <w:gridSpan w:val="3"/>
+            <w:shd w:val="clear" w:color="auto" w:fill="548DD4" w:themeFill="text2" w:themeFillTint="99"/>
+          </w:tcPr>
+          <w:p>
+            <w:pPr>
+              <w:rPr>
+                <w:rFonts w:ascii="Arial" w:hAnsi="Arial" w:cs="Arial"/>
+                <w:lang w:val="es-ES"/>
+              </w:rPr>
+            </w:pPr>
+            <w:r>
+              <w:rPr>
+                <w:rFonts w:ascii="Arial" w:hAnsi="Arial" w:cs="Arial"/>
+                <w:lang w:val="es-ES"/>
+              </w:rPr>
+              <w:t>LOCALIZACION</w:t>
+            </w:r>
+          </w:p>
+        </w:tc>
+      </w:tr>
+      <w:tr>
+        <w:tc>
+          <w:tcPr>
+            <w:tcW w:w="3411" w:type="dxa"/>
+          </w:tcPr>
+          <w:p>
+            <w:pPr>
+              <w:rPr>
+                <w:rFonts w:ascii="Arial" w:hAnsi="Arial" w:cs="Arial"/>
+                <w:lang w:val="es-ES"/>
+              </w:rPr>
+            </w:pPr>
+            <w:r>
+              <w:rPr>
+                <w:rFonts w:ascii="Arial" w:hAnsi="Arial" w:cs="Arial"/>
+                <w:lang w:val="es-ES"/>
+              </w:rPr>
+              <w:t>ID_LOCALIZACION</w:t>
+            </w:r>
+          </w:p>
+        </w:tc>
+        <w:tc>
+          <w:tcPr>
+            <w:tcW w:w="3278" w:type="dxa"/>
+          </w:tcPr>
+          <w:p>
+            <w:pPr>
+              <w:rPr>
+                <w:rFonts w:ascii="Arial" w:hAnsi="Arial" w:cs="Arial"/>
+                <w:lang w:val="es-ES"/>
+              </w:rPr>
+            </w:pPr>
+            <w:r>
+              <w:rPr>
+                <w:rFonts w:ascii="Arial" w:hAnsi="Arial" w:cs="Arial"/>
+                <w:lang w:val="es-ES"/>
+              </w:rPr>
+              <w:t>TEXT</w:t>
+            </w:r>
+          </w:p>
+        </w:tc>
+        <w:tc>
+          <w:tcPr>
+            <w:tcW w:w="3071" w:type="dxa"/>
+          </w:tcPr>
+          <w:p>
+            <w:pPr>
+              <w:rPr>
+                <w:rFonts w:ascii="Arial" w:hAnsi="Arial" w:cs="Arial"/>
+                <w:lang w:val="es-ES"/>
+              </w:rPr>
+            </w:pPr>
+          </w:p>
+        </w:tc>
+      </w:tr>
+      <w:tr>
+        <w:tc>
+          <w:tcPr>
+            <w:tcW w:w="3411" w:type="dxa"/>
+          </w:tcPr>
+          <w:p>
+            <w:pPr>
+              <w:rPr>
+                <w:rFonts w:ascii="Arial" w:hAnsi="Arial" w:cs="Arial"/>
+                <w:lang w:val="es-ES"/>
+              </w:rPr>
+            </w:pPr>
+            <w:r>
+              <w:rPr>
+                <w:rFonts w:ascii="Arial" w:hAnsi="Arial" w:cs="Arial"/>
+                <w:lang w:val="es-ES"/>
+              </w:rPr>
+              <w:t>LOCALIDAD</w:t>
+            </w:r>
+          </w:p>
+        </w:tc>
+        <w:tc>
+          <w:tcPr>
+            <w:tcW w:w="3278" w:type="dxa"/>
+          </w:tcPr>
+          <w:p>
+            <w:pPr>
+              <w:rPr>
+                <w:rFonts w:ascii="Arial" w:hAnsi="Arial" w:cs="Arial"/>
+                <w:lang w:val="es-ES"/>
+              </w:rPr>
+            </w:pPr>
+            <w:r>
+              <w:rPr>
+                <w:rFonts w:ascii="Arial" w:hAnsi="Arial" w:cs="Arial"/>
+                <w:lang w:val="es-ES"/>
+              </w:rPr>
+              <w:t>TEXT</w:t>
+            </w:r>
+          </w:p>
+        </w:tc>
+        <w:tc>
+          <w:tcPr>
+            <w:tcW w:w="3071" w:type="dxa"/>
+          </w:tcPr>
+          <w:p>
+            <w:pPr>
+              <w:rPr>
+                <w:rFonts w:ascii="Arial" w:hAnsi="Arial" w:cs="Arial"/>
+                <w:lang w:val="es-ES"/>
+              </w:rPr>
+            </w:pPr>
+          </w:p>
+        </w:tc>
+      </w:tr>
+      <w:tr>
+        <w:tc>
+          <w:tcPr>
+            <w:tcW w:w="3411" w:type="dxa"/>
+          </w:tcPr>
+          <w:p>
+            <w:pPr>
+              <w:rPr>
+                <w:rFonts w:ascii="Arial" w:hAnsi="Arial" w:cs="Arial"/>
+                <w:lang w:val="es-ES"/>
+              </w:rPr>
+            </w:pPr>
+            <w:r>
+              <w:rPr>
+                <w:rFonts w:ascii="Arial" w:hAnsi="Arial" w:cs="Arial"/>
+                <w:lang w:val="es-ES"/>
+              </w:rPr>
+              <w:t>CIUDAD</w:t>
+            </w:r>
+          </w:p>
+        </w:tc>
+        <w:tc>
+          <w:tcPr>
+            <w:tcW w:w="3278" w:type="dxa"/>
+          </w:tcPr>
+          <w:p>
+            <w:pPr>
+              <w:rPr>
+                <w:rFonts w:ascii="Arial" w:hAnsi="Arial" w:cs="Arial"/>
+                <w:lang w:val="es-ES"/>
+              </w:rPr>
+            </w:pPr>
+            <w:r>
+              <w:rPr>
+                <w:rFonts w:ascii="Arial" w:hAnsi="Arial" w:cs="Arial"/>
+                <w:lang w:val="es-ES"/>
+              </w:rPr>
+              <w:t>TEXT</w:t>
+            </w:r>
+          </w:p>
+        </w:tc>
+        <w:tc>
+          <w:tcPr>
+            <w:tcW w:w="3071" w:type="dxa"/>
+          </w:tcPr>
+          <w:p>
+            <w:pPr>
+              <w:rPr>
+                <w:rFonts w:ascii="Arial" w:hAnsi="Arial" w:cs="Arial"/>
+                <w:lang w:val="es-ES"/>
+              </w:rPr>
+            </w:pPr>
+          </w:p>
+        </w:tc>
+      </w:tr>
+      <w:tr>
+        <w:tc>
+          <w:tcPr>
+            <w:tcW w:w="3411" w:type="dxa"/>
+          </w:tcPr>
+          <w:p>
+            <w:pPr>
+              <w:rPr>
+                <w:rFonts w:ascii="Arial" w:hAnsi="Arial" w:cs="Arial"/>
+                <w:lang w:val="es-ES"/>
+              </w:rPr>
+            </w:pPr>
+            <w:r>
+              <w:rPr>
+                <w:rFonts w:ascii="Arial" w:hAnsi="Arial" w:cs="Arial"/>
+                <w:lang w:val="es-ES"/>
+              </w:rPr>
+              <w:t>PROVINCIA</w:t>
+            </w:r>
+          </w:p>
+        </w:tc>
+        <w:tc>
+          <w:tcPr>
+            <w:tcW w:w="3278" w:type="dxa"/>
+          </w:tcPr>
+          <w:p>
+            <w:pPr>
+              <w:rPr>
+                <w:rFonts w:ascii="Arial" w:hAnsi="Arial" w:cs="Arial"/>
+                <w:lang w:val="es-ES"/>
+              </w:rPr>
+            </w:pPr>
+            <w:r>
+              <w:rPr>
+                <w:rFonts w:ascii="Arial" w:hAnsi="Arial" w:cs="Arial"/>
+                <w:lang w:val="es-ES"/>
+              </w:rPr>
+              <w:t>TEXT</w:t>
+            </w:r>
+          </w:p>
+        </w:tc>
+        <w:tc>
+          <w:tcPr>
+            <w:tcW w:w="3071" w:type="dxa"/>
+          </w:tcPr>
+          <w:p>
+            <w:pPr>
+              <w:rPr>
+                <w:rFonts w:ascii="Arial" w:hAnsi="Arial" w:cs="Arial"/>
+                <w:lang w:val="es-ES"/>
+              </w:rPr>
+            </w:pPr>
+          </w:p>
+        </w:tc>
+      </w:tr>
+      <w:tr>
+        <w:tc>
+          <w:tcPr>
+            <w:tcW w:w="3411" w:type="dxa"/>
+          </w:tcPr>
+          <w:p>
+            <w:pPr>
+              <w:rPr>
+                <w:rFonts w:ascii="Arial" w:hAnsi="Arial" w:cs="Arial"/>
+                <w:lang w:val="es-ES"/>
+              </w:rPr>
+            </w:pPr>
+            <w:r>
+              <w:rPr>
+                <w:rFonts w:ascii="Arial" w:hAnsi="Arial" w:cs="Arial"/>
+                <w:lang w:val="es-ES"/>
+              </w:rPr>
+              <w:t>PROPIEDAD</w:t>
+            </w:r>
+          </w:p>
+        </w:tc>
+        <w:tc>
+          <w:tcPr>
+            <w:tcW w:w="3278" w:type="dxa"/>
+          </w:tcPr>
+          <w:p>
+            <w:pPr>
+              <w:rPr>
+                <w:rFonts w:ascii="Arial" w:hAnsi="Arial" w:cs="Arial"/>
+                <w:lang w:val="es-ES"/>
+              </w:rPr>
+            </w:pPr>
+            <w:r>
+              <w:rPr>
+                <w:rFonts w:ascii="Arial" w:hAnsi="Arial" w:cs="Arial"/>
+                <w:lang w:val="es-ES"/>
+              </w:rPr>
+              <w:t>INTEGER</w:t>
+            </w:r>
+          </w:p>
+        </w:tc>
+        <w:tc>
+          <w:tcPr>
+            <w:tcW w:w="3071" w:type="dxa"/>
+          </w:tcPr>
+          <w:p>
+            <w:pPr>
+              <w:rPr>
+                <w:rFonts w:ascii="Arial" w:hAnsi="Arial" w:cs="Arial"/>
+                <w:lang w:val="es-ES"/>
+              </w:rPr>
+            </w:pPr>
+          </w:p>
+        </w:tc>
+      </w:tr>
+      <w:tr>
+        <w:tc>
+          <w:tcPr>
+            <w:tcW w:w="9760" w:type="dxa"/>
+            <w:gridSpan w:val="3"/>
+            <w:shd w:val="clear" w:color="auto" w:fill="548DD4" w:themeFill="text2" w:themeFillTint="99"/>
+          </w:tcPr>
+          <w:p>
+            <w:pPr>
+              <w:rPr>
+                <w:rFonts w:ascii="Arial" w:hAnsi="Arial" w:cs="Arial"/>
+                <w:lang w:val="es-ES"/>
+              </w:rPr>
+            </w:pPr>
+            <w:r>
+              <w:rPr>
+                <w:rFonts w:ascii="Arial" w:hAnsi="Arial" w:cs="Arial"/>
+                <w:lang w:val="es-ES"/>
+              </w:rPr>
+              <w:t>VIVIENDA_APARTAMENTO</w:t>
+            </w:r>
+          </w:p>
+        </w:tc>
+      </w:tr>
+      <w:tr>
+        <w:tc>
+          <w:tcPr>
+            <w:tcW w:w="3411" w:type="dxa"/>
+          </w:tcPr>
+          <w:p>
+            <w:pPr>
+              <w:rPr>
+                <w:rFonts w:ascii="Arial" w:hAnsi="Arial" w:cs="Arial"/>
+                <w:lang w:val="es-ES"/>
+              </w:rPr>
+            </w:pPr>
+            <w:r>
+              <w:rPr>
+                <w:rFonts w:ascii="Arial" w:hAnsi="Arial" w:cs="Arial"/>
+                <w:lang w:val="es-ES"/>
+              </w:rPr>
+              <w:t>ID</w:t>
+            </w:r>
+          </w:p>
+        </w:tc>
+        <w:tc>
+          <w:tcPr>
+            <w:tcW w:w="3278" w:type="dxa"/>
+          </w:tcPr>
+          <w:p>
+            <w:pPr>
+              <w:rPr>
+                <w:rFonts w:ascii="Arial" w:hAnsi="Arial" w:cs="Arial"/>
+                <w:lang w:val="es-ES"/>
+              </w:rPr>
+            </w:pPr>
+            <w:r>
+              <w:rPr>
+                <w:rFonts w:ascii="Arial" w:hAnsi="Arial" w:cs="Arial"/>
+                <w:lang w:val="es-ES"/>
+              </w:rPr>
+              <w:t>INTEGER</w:t>
+            </w:r>
+          </w:p>
+        </w:tc>
+        <w:tc>
+          <w:tcPr>
+            <w:tcW w:w="3071" w:type="dxa"/>
+          </w:tcPr>
+          <w:p>
+            <w:pPr>
+              <w:rPr>
+                <w:rFonts w:ascii="Arial" w:hAnsi="Arial" w:cs="Arial"/>
+                <w:lang w:val="es-ES"/>
+              </w:rPr>
+            </w:pPr>
+          </w:p>
+        </w:tc>
+      </w:tr>
+      <w:tr>
+        <w:tc>
+          <w:tcPr>
+            <w:tcW w:w="3411" w:type="dxa"/>
+          </w:tcPr>
+          <w:p>
+            <w:pPr>
+              <w:rPr>
+                <w:rFonts w:ascii="Arial" w:hAnsi="Arial" w:cs="Arial"/>
+                <w:lang w:val="es-ES"/>
+              </w:rPr>
+            </w:pPr>
+            <w:r>
+              <w:rPr>
+                <w:rFonts w:ascii="Arial" w:hAnsi="Arial" w:cs="Arial"/>
+                <w:lang w:val="es-ES"/>
+              </w:rPr>
+              <w:t>CANTIDAD_HABITACIONES</w:t>
+            </w:r>
+          </w:p>
+        </w:tc>
+        <w:tc>
+          <w:tcPr>
+            <w:tcW w:w="3278" w:type="dxa"/>
+          </w:tcPr>
+          <w:p>
+            <w:pPr>
+              <w:rPr>
+                <w:rFonts w:ascii="Arial" w:hAnsi="Arial" w:cs="Arial"/>
+                <w:lang w:val="es-ES"/>
+              </w:rPr>
+            </w:pPr>
+            <w:r>
+              <w:rPr>
+                <w:rFonts w:ascii="Arial" w:hAnsi="Arial" w:cs="Arial"/>
+                <w:lang w:val="es-ES"/>
+              </w:rPr>
+              <w:t>INTEGER</w:t>
+            </w:r>
+          </w:p>
+        </w:tc>
+        <w:tc>
+          <w:tcPr>
+            <w:tcW w:w="3071" w:type="dxa"/>
+          </w:tcPr>
+          <w:p>
+            <w:pPr>
+              <w:rPr>
+                <w:rFonts w:ascii="Arial" w:hAnsi="Arial" w:cs="Arial"/>
+                <w:lang w:val="es-ES"/>
+              </w:rPr>
+            </w:pPr>
+          </w:p>
+        </w:tc>
+      </w:tr>
+      <w:tr>
+        <w:tc>
+          <w:tcPr>
+            <w:tcW w:w="3411" w:type="dxa"/>
+          </w:tcPr>
+          <w:p>
+            <w:pPr>
+              <w:rPr>
+                <w:rFonts w:ascii="Arial" w:hAnsi="Arial" w:cs="Arial"/>
+                <w:lang w:val="es-ES"/>
+              </w:rPr>
+            </w:pPr>
+            <w:r>
+              <w:rPr>
+                <w:rFonts w:ascii="Arial" w:hAnsi="Arial" w:cs="Arial"/>
+                <w:lang w:val="es-ES"/>
+              </w:rPr>
+              <w:t>CANTIDAD_BANOS</w:t>
+            </w:r>
+          </w:p>
+        </w:tc>
+        <w:tc>
+          <w:tcPr>
+            <w:tcW w:w="3278" w:type="dxa"/>
+          </w:tcPr>
+          <w:p>
+            <w:pPr>
+              <w:rPr>
+                <w:rFonts w:ascii="Arial" w:hAnsi="Arial" w:cs="Arial"/>
+                <w:lang w:val="es-ES"/>
+              </w:rPr>
+            </w:pPr>
+            <w:r>
+              <w:rPr>
+                <w:rFonts w:ascii="Arial" w:hAnsi="Arial" w:cs="Arial"/>
+                <w:lang w:val="es-ES"/>
+              </w:rPr>
+              <w:t>INTEGER</w:t>
+            </w:r>
+          </w:p>
+        </w:tc>
+        <w:tc>
+          <w:tcPr>
+            <w:tcW w:w="3071" w:type="dxa"/>
+          </w:tcPr>
+          <w:p>
+            <w:pPr>
+              <w:rPr>
+                <w:rFonts w:ascii="Arial" w:hAnsi="Arial" w:cs="Arial"/>
+                <w:lang w:val="es-ES"/>
+              </w:rPr>
+            </w:pPr>
+          </w:p>
+        </w:tc>
+      </w:tr>
+      <w:tr>
+        <w:tc>
+          <w:tcPr>
+            <w:tcW w:w="3411" w:type="dxa"/>
+          </w:tcPr>
+          <w:p>
+            <w:pPr>
+              <w:rPr>
+                <w:rFonts w:ascii="Arial" w:hAnsi="Arial" w:cs="Arial"/>
+                <w:lang w:val="es-ES"/>
+              </w:rPr>
+            </w:pPr>
+            <w:r>
+              <w:rPr>
+                <w:rFonts w:ascii="Arial" w:hAnsi="Arial" w:cs="Arial"/>
+                <w:lang w:val="es-ES"/>
+              </w:rPr>
+              <w:t>CANTIDAD_COCHERAS</w:t>
+            </w:r>
+          </w:p>
+        </w:tc>
+        <w:tc>
+          <w:tcPr>
+            <w:tcW w:w="3278" w:type="dxa"/>
+          </w:tcPr>
+          <w:p>
+            <w:pPr>
+              <w:rPr>
+                <w:rFonts w:ascii="Arial" w:hAnsi="Arial" w:cs="Arial"/>
+                <w:lang w:val="es-ES"/>
+              </w:rPr>
+            </w:pPr>
+            <w:r>
+              <w:rPr>
+                <w:rFonts w:ascii="Arial" w:hAnsi="Arial" w:cs="Arial"/>
+                <w:lang w:val="es-ES"/>
+              </w:rPr>
+              <w:t>INTEGER</w:t>
+            </w:r>
+          </w:p>
+        </w:tc>
+        <w:tc>
+          <w:tcPr>
+            <w:tcW w:w="3071" w:type="dxa"/>
+          </w:tcPr>
+          <w:p>
+            <w:pPr>
+              <w:rPr>
+                <w:rFonts w:ascii="Arial" w:hAnsi="Arial" w:cs="Arial"/>
+                <w:lang w:val="es-ES"/>
+              </w:rPr>
+            </w:pPr>
+          </w:p>
+        </w:tc>
+      </w:tr>
+      <w:tr>
+        <w:tc>
+          <w:tcPr>
+            <w:tcW w:w="3411" w:type="dxa"/>
+          </w:tcPr>
+          <w:p>
+            <w:pPr>
+              <w:rPr>
+                <w:rFonts w:ascii="Arial" w:hAnsi="Arial" w:cs="Arial"/>
+                <w:lang w:val="es-ES"/>
+              </w:rPr>
+            </w:pPr>
+            <w:r>
+              <w:rPr>
+                <w:rFonts w:ascii="Arial" w:hAnsi="Arial" w:cs="Arial"/>
+                <w:lang w:val="es-ES"/>
+              </w:rPr>
+              <w:t>CANTIDAD_PISOS</w:t>
+            </w:r>
+          </w:p>
+        </w:tc>
+        <w:tc>
+          <w:tcPr>
+            <w:tcW w:w="3278" w:type="dxa"/>
+          </w:tcPr>
+          <w:p>
+            <w:pPr>
+              <w:rPr>
+                <w:rFonts w:ascii="Arial" w:hAnsi="Arial" w:cs="Arial"/>
+                <w:lang w:val="es-ES"/>
+              </w:rPr>
+            </w:pPr>
+            <w:r>
+              <w:rPr>
+                <w:rFonts w:ascii="Arial" w:hAnsi="Arial" w:cs="Arial"/>
+                <w:lang w:val="es-ES"/>
+              </w:rPr>
+              <w:t>INTEGER</w:t>
+            </w:r>
+          </w:p>
+        </w:tc>
+        <w:tc>
+          <w:tcPr>
+            <w:tcW w:w="3071" w:type="dxa"/>
+          </w:tcPr>
+          <w:p>
+            <w:pPr>
+              <w:rPr>
+                <w:rFonts w:ascii="Arial" w:hAnsi="Arial" w:cs="Arial"/>
+                <w:lang w:val="es-ES"/>
+              </w:rPr>
+            </w:pPr>
+          </w:p>
+        </w:tc>
+      </w:tr>
+      <w:tr>
+        <w:tc>
+          <w:tcPr>
+            <w:tcW w:w="3411" w:type="dxa"/>
+          </w:tcPr>
+          <w:p>
+            <w:pPr>
+              <w:rPr>
+                <w:rFonts w:ascii="Arial" w:hAnsi="Arial" w:cs="Arial"/>
+                <w:lang w:val="es-ES"/>
+              </w:rPr>
+            </w:pPr>
+            <w:r>
+              <w:rPr>
+                <w:rFonts w:ascii="Arial" w:hAnsi="Arial" w:cs="Arial"/>
+                <w:lang w:val="es-ES"/>
+              </w:rPr>
+              <w:t>PROPIEDAD</w:t>
+            </w:r>
+          </w:p>
+        </w:tc>
+        <w:tc>
+          <w:tcPr>
+            <w:tcW w:w="3278" w:type="dxa"/>
+          </w:tcPr>
+          <w:p>
+            <w:pPr>
+              <w:rPr>
+                <w:rFonts w:ascii="Arial" w:hAnsi="Arial" w:cs="Arial"/>
+                <w:lang w:val="es-ES"/>
+              </w:rPr>
+            </w:pPr>
+            <w:r>
+              <w:rPr>
+                <w:rFonts w:ascii="Arial" w:hAnsi="Arial" w:cs="Arial"/>
+                <w:lang w:val="es-ES"/>
+              </w:rPr>
+              <w:t>INTEGER</w:t>
+            </w:r>
+          </w:p>
+        </w:tc>
+        <w:tc>
+          <w:tcPr>
+            <w:tcW w:w="3071" w:type="dxa"/>
+          </w:tcPr>
+          <w:p>
+            <w:pPr>
+              <w:rPr>
+                <w:rFonts w:ascii="Arial" w:hAnsi="Arial" w:cs="Arial"/>
+                <w:lang w:val="es-ES"/>
+              </w:rPr>
+            </w:pPr>
+          </w:p>
+        </w:tc>
+      </w:tr>
+      <w:tr>
+        <w:tc>
+          <w:tcPr>
+            <w:tcW w:w="9760" w:type="dxa"/>
+            <w:gridSpan w:val="3"/>
+            <w:shd w:val="clear" w:color="auto" w:fill="548DD4" w:themeFill="text2" w:themeFillTint="99"/>
+          </w:tcPr>
+          <w:p>
+            <w:pPr>
+              <w:rPr>
+                <w:rFonts w:ascii="Arial" w:hAnsi="Arial" w:cs="Arial"/>
+                <w:lang w:val="es-ES"/>
+              </w:rPr>
+            </w:pPr>
+            <w:r>
+              <w:rPr>
+                <w:rFonts w:ascii="Arial" w:hAnsi="Arial" w:cs="Arial"/>
+                <w:lang w:val="es-ES"/>
+              </w:rPr>
+              <w:lastRenderedPageBreak/>
+              <w:t>INTERESADO</w:t>
+            </w:r>
+          </w:p>
+        </w:tc>
+      </w:tr>
+      <w:tr>
+        <w:tc>
+          <w:tcPr>
+            <w:tcW w:w="3411" w:type="dxa"/>
+          </w:tcPr>
+          <w:p>
+            <w:pPr>
+              <w:rPr>
+                <w:rFonts w:ascii="Arial" w:hAnsi="Arial" w:cs="Arial"/>
+                <w:lang w:val="es-ES"/>
+              </w:rPr>
+            </w:pPr>
+            <w:r>
+              <w:rPr>
+                <w:rFonts w:ascii="Arial" w:hAnsi="Arial" w:cs="Arial"/>
+                <w:lang w:val="es-ES"/>
+              </w:rPr>
+              <w:t>NOMBRE</w:t>
+            </w:r>
+          </w:p>
+        </w:tc>
+        <w:tc>
+          <w:tcPr>
+            <w:tcW w:w="3278" w:type="dxa"/>
+          </w:tcPr>
+          <w:p>
+            <w:pPr>
+              <w:rPr>
+                <w:rFonts w:ascii="Arial" w:hAnsi="Arial" w:cs="Arial"/>
+                <w:lang w:val="es-ES"/>
+              </w:rPr>
+            </w:pPr>
+            <w:r>
+              <w:rPr>
+                <w:rFonts w:ascii="Arial" w:hAnsi="Arial" w:cs="Arial"/>
+                <w:lang w:val="es-ES"/>
+              </w:rPr>
+              <w:t>TEXT</w:t>
+            </w:r>
+          </w:p>
+        </w:tc>
+        <w:tc>
+          <w:tcPr>
+            <w:tcW w:w="3071" w:type="dxa"/>
+          </w:tcPr>
+          <w:p>
+            <w:pPr>
+              <w:rPr>
+                <w:rFonts w:ascii="Arial" w:hAnsi="Arial" w:cs="Arial"/>
+                <w:lang w:val="es-ES"/>
+              </w:rPr>
+            </w:pPr>
+          </w:p>
+        </w:tc>
+      </w:tr>
+      <w:tr>
+        <w:tc>
+          <w:tcPr>
+            <w:tcW w:w="3411" w:type="dxa"/>
+          </w:tcPr>
+          <w:p>
+            <w:pPr>
+              <w:rPr>
+                <w:rFonts w:ascii="Arial" w:hAnsi="Arial" w:cs="Arial"/>
+                <w:lang w:val="es-ES"/>
+              </w:rPr>
+            </w:pPr>
+            <w:r>
+              <w:rPr>
+                <w:rFonts w:ascii="Arial" w:hAnsi="Arial" w:cs="Arial"/>
+                <w:lang w:val="es-ES"/>
+              </w:rPr>
+              <w:t>TELÉFONO</w:t>
+            </w:r>
+          </w:p>
+        </w:tc>
+        <w:tc>
+          <w:tcPr>
+            <w:tcW w:w="3278" w:type="dxa"/>
+          </w:tcPr>
+          <w:p>
+            <w:pPr>
+              <w:rPr>
+                <w:rFonts w:ascii="Arial" w:hAnsi="Arial" w:cs="Arial"/>
+                <w:lang w:val="es-ES"/>
+              </w:rPr>
+            </w:pPr>
+            <w:r>
+              <w:rPr>
+                <w:rFonts w:ascii="Arial" w:hAnsi="Arial" w:cs="Arial"/>
+                <w:lang w:val="es-ES"/>
+              </w:rPr>
+              <w:t>TEXT</w:t>
+            </w:r>
+          </w:p>
+        </w:tc>
+        <w:tc>
+          <w:tcPr>
+            <w:tcW w:w="3071" w:type="dxa"/>
+          </w:tcPr>
+          <w:p>
+            <w:pPr>
+              <w:rPr>
+                <w:rFonts w:ascii="Arial" w:hAnsi="Arial" w:cs="Arial"/>
+                <w:lang w:val="es-ES"/>
+              </w:rPr>
+            </w:pPr>
+          </w:p>
+        </w:tc>
+      </w:tr>
+      <w:tr>
+        <w:tc>
+          <w:tcPr>
+            <w:tcW w:w="3411" w:type="dxa"/>
+          </w:tcPr>
+          <w:p>
+            <w:pPr>
+              <w:rPr>
+                <w:rFonts w:ascii="Arial" w:hAnsi="Arial" w:cs="Arial"/>
+                <w:lang w:val="es-ES"/>
+              </w:rPr>
+            </w:pPr>
+            <w:r>
+              <w:rPr>
+                <w:rFonts w:ascii="Arial" w:hAnsi="Arial" w:cs="Arial"/>
+                <w:lang w:val="es-ES"/>
+              </w:rPr>
+              <w:t>EMAIL</w:t>
+            </w:r>
+          </w:p>
+        </w:tc>
+        <w:tc>
+          <w:tcPr>
+            <w:tcW w:w="3278" w:type="dxa"/>
+          </w:tcPr>
+          <w:p>
+            <w:pPr>
+              <w:rPr>
+                <w:rFonts w:ascii="Arial" w:hAnsi="Arial" w:cs="Arial"/>
+                <w:lang w:val="es-ES"/>
+              </w:rPr>
+            </w:pPr>
+            <w:r>
+              <w:rPr>
+                <w:rFonts w:ascii="Arial" w:hAnsi="Arial" w:cs="Arial"/>
+                <w:lang w:val="es-ES"/>
+              </w:rPr>
+              <w:t>TEXT</w:t>
+            </w:r>
+          </w:p>
+        </w:tc>
+        <w:tc>
+          <w:tcPr>
+            <w:tcW w:w="3071" w:type="dxa"/>
+          </w:tcPr>
+          <w:p>
+            <w:pPr>
+              <w:rPr>
+                <w:rFonts w:ascii="Arial" w:hAnsi="Arial" w:cs="Arial"/>
+                <w:lang w:val="es-ES"/>
+              </w:rPr>
+            </w:pPr>
+          </w:p>
+        </w:tc>
+      </w:tr>
+      <w:tr>
+        <w:tc>
+          <w:tcPr>
+            <w:tcW w:w="3411" w:type="dxa"/>
+          </w:tcPr>
+          <w:p>
+            <w:pPr>
+              <w:rPr>
+                <w:rFonts w:ascii="Arial" w:hAnsi="Arial" w:cs="Arial"/>
+                <w:lang w:val="es-ES"/>
+              </w:rPr>
+            </w:pPr>
+            <w:r>
+              <w:rPr>
+                <w:rFonts w:ascii="Arial" w:hAnsi="Arial" w:cs="Arial"/>
+                <w:lang w:val="es-ES"/>
+              </w:rPr>
+              <w:t>PROVINCIA</w:t>
+            </w:r>
+          </w:p>
+        </w:tc>
+        <w:tc>
+          <w:tcPr>
+            <w:tcW w:w="3278" w:type="dxa"/>
+          </w:tcPr>
+          <w:p>
+            <w:pPr>
+              <w:rPr>
+                <w:rFonts w:ascii="Arial" w:hAnsi="Arial" w:cs="Arial"/>
+                <w:lang w:val="es-ES"/>
+              </w:rPr>
+            </w:pPr>
+            <w:r>
+              <w:rPr>
+                <w:rFonts w:ascii="Arial" w:hAnsi="Arial" w:cs="Arial"/>
+                <w:lang w:val="es-ES"/>
+              </w:rPr>
+              <w:t>TEXT</w:t>
+            </w:r>
+          </w:p>
+        </w:tc>
+        <w:tc>
+          <w:tcPr>
+            <w:tcW w:w="3071" w:type="dxa"/>
+          </w:tcPr>
+          <w:p>
+            <w:pPr>
+              <w:rPr>
+                <w:rFonts w:ascii="Arial" w:hAnsi="Arial" w:cs="Arial"/>
+                <w:lang w:val="es-ES"/>
+              </w:rPr>
+            </w:pPr>
+          </w:p>
+        </w:tc>
+      </w:tr>
+      <w:tr>
+        <w:tc>
+          <w:tcPr>
+            <w:tcW w:w="3411" w:type="dxa"/>
+          </w:tcPr>
+          <w:p>
+            <w:pPr>
+              <w:rPr>
+                <w:rFonts w:ascii="Arial" w:hAnsi="Arial" w:cs="Arial"/>
+                <w:lang w:val="es-ES"/>
+              </w:rPr>
+            </w:pPr>
+            <w:r>
+              <w:rPr>
+                <w:rFonts w:ascii="Arial" w:hAnsi="Arial" w:cs="Arial"/>
+                <w:lang w:val="es-ES"/>
+              </w:rPr>
+              <w:t>UBICACION</w:t>
+            </w:r>
+          </w:p>
+        </w:tc>
+        <w:tc>
+          <w:tcPr>
+            <w:tcW w:w="3278" w:type="dxa"/>
+          </w:tcPr>
+          <w:p>
+            <w:pPr>
+              <w:rPr>
+                <w:rFonts w:ascii="Arial" w:hAnsi="Arial" w:cs="Arial"/>
+                <w:lang w:val="es-ES"/>
+              </w:rPr>
+            </w:pPr>
+            <w:r>
+              <w:rPr>
+                <w:rFonts w:ascii="Arial" w:hAnsi="Arial" w:cs="Arial"/>
+                <w:lang w:val="es-ES"/>
+              </w:rPr>
+              <w:t>TEXT</w:t>
+            </w:r>
+          </w:p>
+        </w:tc>
+        <w:tc>
+          <w:tcPr>
+            <w:tcW w:w="3071" w:type="dxa"/>
+          </w:tcPr>
+          <w:p>
+            <w:pPr>
+              <w:rPr>
+                <w:rFonts w:ascii="Arial" w:hAnsi="Arial" w:cs="Arial"/>
+                <w:lang w:val="es-ES"/>
+              </w:rPr>
+            </w:pPr>
+          </w:p>
+        </w:tc>
+      </w:tr>
+      <w:tr>
+        <w:tc>
+          <w:tcPr>
+            <w:tcW w:w="3411" w:type="dxa"/>
+          </w:tcPr>
+          <w:p>
+            <w:pPr>
+              <w:rPr>
+                <w:rFonts w:ascii="Arial" w:hAnsi="Arial" w:cs="Arial"/>
+                <w:lang w:val="es-ES"/>
+              </w:rPr>
+            </w:pPr>
+            <w:r>
+              <w:rPr>
+                <w:rFonts w:ascii="Arial" w:hAnsi="Arial" w:cs="Arial"/>
+                <w:lang w:val="es-ES"/>
+              </w:rPr>
+              <w:t>PASSWORD</w:t>
+            </w:r>
+          </w:p>
+        </w:tc>
+        <w:tc>
+          <w:tcPr>
+            <w:tcW w:w="3278" w:type="dxa"/>
+          </w:tcPr>
+          <w:p>
+            <w:pPr>
+              <w:rPr>
+                <w:rFonts w:ascii="Arial" w:hAnsi="Arial" w:cs="Arial"/>
+                <w:lang w:val="es-ES"/>
+              </w:rPr>
+            </w:pPr>
+            <w:r>
+              <w:rPr>
+                <w:rFonts w:ascii="Arial" w:hAnsi="Arial" w:cs="Arial"/>
+                <w:lang w:val="es-ES"/>
+              </w:rPr>
+              <w:t>TEXT</w:t>
+            </w:r>
+          </w:p>
+        </w:tc>
+        <w:tc>
+          <w:tcPr>
+            <w:tcW w:w="3071" w:type="dxa"/>
+          </w:tcPr>
+          <w:p>
+            <w:pPr>
+              <w:rPr>
+                <w:rFonts w:ascii="Arial" w:hAnsi="Arial" w:cs="Arial"/>
+                <w:lang w:val="es-ES"/>
+              </w:rPr>
+            </w:pPr>
+          </w:p>
+        </w:tc>
+      </w:tr>
+      <w:tr>
+        <w:tc>
+          <w:tcPr>
+            <w:tcW w:w="9760" w:type="dxa"/>
+            <w:gridSpan w:val="3"/>
+            <w:shd w:val="clear" w:color="auto" w:fill="548DD4" w:themeFill="text2" w:themeFillTint="99"/>
+          </w:tcPr>
+          <w:p>
+            <w:pPr>
+              <w:rPr>
+                <w:rFonts w:ascii="Arial" w:hAnsi="Arial" w:cs="Arial"/>
+                <w:lang w:val="es-ES"/>
+              </w:rPr>
+            </w:pPr>
+            <w:r>
+              <w:rPr>
+                <w:rFonts w:ascii="Arial" w:hAnsi="Arial" w:cs="Arial"/>
+                <w:lang w:val="es-ES"/>
+              </w:rPr>
+              <w:t>CLIENTE</w:t>
+            </w:r>
+          </w:p>
+        </w:tc>
+      </w:tr>
+      <w:tr>
+        <w:tc>
+          <w:tcPr>
+            <w:tcW w:w="3411" w:type="dxa"/>
+          </w:tcPr>
+          <w:p>
+            <w:pPr>
+              <w:rPr>
+                <w:rFonts w:ascii="Arial" w:hAnsi="Arial" w:cs="Arial"/>
+                <w:lang w:val="es-ES"/>
+              </w:rPr>
+            </w:pPr>
+            <w:r>
+              <w:rPr>
+                <w:rFonts w:ascii="Arial" w:hAnsi="Arial" w:cs="Arial"/>
+                <w:lang w:val="es-ES"/>
+              </w:rPr>
+              <w:t>NOMBRE</w:t>
+            </w:r>
+          </w:p>
+        </w:tc>
+        <w:tc>
+          <w:tcPr>
+            <w:tcW w:w="3278" w:type="dxa"/>
+          </w:tcPr>
+          <w:p>
+            <w:pPr>
+              <w:rPr>
+                <w:rFonts w:ascii="Arial" w:hAnsi="Arial" w:cs="Arial"/>
+                <w:lang w:val="es-ES"/>
+              </w:rPr>
+            </w:pPr>
+            <w:r>
+              <w:rPr>
+                <w:rFonts w:ascii="Arial" w:hAnsi="Arial" w:cs="Arial"/>
+                <w:lang w:val="es-ES"/>
+              </w:rPr>
+              <w:t>TEXT</w:t>
+            </w:r>
+          </w:p>
+        </w:tc>
+        <w:tc>
+          <w:tcPr>
+            <w:tcW w:w="3071" w:type="dxa"/>
+          </w:tcPr>
+          <w:p>
+            <w:pPr>
+              <w:rPr>
+                <w:rFonts w:ascii="Arial" w:hAnsi="Arial" w:cs="Arial"/>
+                <w:lang w:val="es-ES"/>
+              </w:rPr>
+            </w:pPr>
+          </w:p>
+        </w:tc>
+      </w:tr>
+      <w:tr>
+        <w:tc>
+          <w:tcPr>
+            <w:tcW w:w="3411" w:type="dxa"/>
+          </w:tcPr>
+          <w:p>
+            <w:pPr>
+              <w:rPr>
+                <w:rFonts w:ascii="Arial" w:hAnsi="Arial" w:cs="Arial"/>
+                <w:lang w:val="es-ES"/>
+              </w:rPr>
+            </w:pPr>
+            <w:r>
+              <w:rPr>
+                <w:rFonts w:ascii="Arial" w:hAnsi="Arial" w:cs="Arial"/>
+                <w:lang w:val="es-ES"/>
+              </w:rPr>
+              <w:t>TELEFONO</w:t>
+            </w:r>
+          </w:p>
+        </w:tc>
+        <w:tc>
+          <w:tcPr>
+            <w:tcW w:w="3278" w:type="dxa"/>
+          </w:tcPr>
+          <w:p>
+            <w:pPr>
+              <w:rPr>
+                <w:rFonts w:ascii="Arial" w:hAnsi="Arial" w:cs="Arial"/>
+                <w:lang w:val="es-ES"/>
+              </w:rPr>
+            </w:pPr>
+            <w:r>
+              <w:rPr>
+                <w:rFonts w:ascii="Arial" w:hAnsi="Arial" w:cs="Arial"/>
+                <w:lang w:val="es-ES"/>
+              </w:rPr>
+              <w:t>TEXT</w:t>
+            </w:r>
+          </w:p>
+        </w:tc>
+        <w:tc>
+          <w:tcPr>
+            <w:tcW w:w="3071" w:type="dxa"/>
+          </w:tcPr>
+          <w:p>
+            <w:pPr>
+              <w:rPr>
+                <w:rFonts w:ascii="Arial" w:hAnsi="Arial" w:cs="Arial"/>
+                <w:lang w:val="es-ES"/>
+              </w:rPr>
+            </w:pPr>
+          </w:p>
+        </w:tc>
+      </w:tr>
+      <w:tr>
+        <w:tc>
+          <w:tcPr>
+            <w:tcW w:w="3411" w:type="dxa"/>
+          </w:tcPr>
+          <w:p>
+            <w:pPr>
+              <w:rPr>
+                <w:rFonts w:ascii="Arial" w:hAnsi="Arial" w:cs="Arial"/>
+                <w:lang w:val="es-ES"/>
+              </w:rPr>
+            </w:pPr>
+            <w:r>
+              <w:rPr>
+                <w:rFonts w:ascii="Arial" w:hAnsi="Arial" w:cs="Arial"/>
+                <w:lang w:val="es-ES"/>
+              </w:rPr>
+              <w:t>EMAIL</w:t>
+            </w:r>
+          </w:p>
+        </w:tc>
+        <w:tc>
+          <w:tcPr>
+            <w:tcW w:w="3278" w:type="dxa"/>
+          </w:tcPr>
+          <w:p>
+            <w:pPr>
+              <w:rPr>
+                <w:rFonts w:ascii="Arial" w:hAnsi="Arial" w:cs="Arial"/>
+                <w:lang w:val="es-ES"/>
+              </w:rPr>
+            </w:pPr>
+            <w:r>
+              <w:rPr>
+                <w:rFonts w:ascii="Arial" w:hAnsi="Arial" w:cs="Arial"/>
+                <w:lang w:val="es-ES"/>
+              </w:rPr>
+              <w:t>TEXT</w:t>
+            </w:r>
+          </w:p>
+        </w:tc>
+        <w:tc>
+          <w:tcPr>
+            <w:tcW w:w="3071" w:type="dxa"/>
+          </w:tcPr>
+          <w:p>
+            <w:pPr>
+              <w:rPr>
+                <w:rFonts w:ascii="Arial" w:hAnsi="Arial" w:cs="Arial"/>
+                <w:lang w:val="es-ES"/>
+              </w:rPr>
+            </w:pPr>
+          </w:p>
+        </w:tc>
+      </w:tr>
+      <w:tr>
+        <w:tc>
+          <w:tcPr>
+            <w:tcW w:w="3411" w:type="dxa"/>
+          </w:tcPr>
+          <w:p>
+            <w:pPr>
+              <w:rPr>
+                <w:rFonts w:ascii="Arial" w:hAnsi="Arial" w:cs="Arial"/>
+                <w:lang w:val="es-ES"/>
+              </w:rPr>
+            </w:pPr>
+            <w:r>
+              <w:rPr>
+                <w:rFonts w:ascii="Arial" w:hAnsi="Arial" w:cs="Arial"/>
+                <w:lang w:val="es-ES"/>
+              </w:rPr>
+              <w:t>PROVINCIA</w:t>
+            </w:r>
+          </w:p>
+        </w:tc>
+        <w:tc>
+          <w:tcPr>
+            <w:tcW w:w="3278" w:type="dxa"/>
+          </w:tcPr>
+          <w:p>
+            <w:pPr>
+              <w:rPr>
+                <w:rFonts w:ascii="Arial" w:hAnsi="Arial" w:cs="Arial"/>
+                <w:lang w:val="es-ES"/>
+              </w:rPr>
+            </w:pPr>
+            <w:r>
+              <w:rPr>
+                <w:rFonts w:ascii="Arial" w:hAnsi="Arial" w:cs="Arial"/>
+                <w:lang w:val="es-ES"/>
+              </w:rPr>
+              <w:t>TEXT</w:t>
+            </w:r>
+          </w:p>
+        </w:tc>
+        <w:tc>
+          <w:tcPr>
+            <w:tcW w:w="3071" w:type="dxa"/>
+          </w:tcPr>
+          <w:p>
+            <w:pPr>
+              <w:rPr>
+                <w:rFonts w:ascii="Arial" w:hAnsi="Arial" w:cs="Arial"/>
+                <w:lang w:val="es-ES"/>
+              </w:rPr>
+            </w:pPr>
+          </w:p>
+        </w:tc>
+      </w:tr>
+      <w:tr>
+        <w:tc>
+          <w:tcPr>
+            <w:tcW w:w="3411" w:type="dxa"/>
+          </w:tcPr>
+          <w:p>
+            <w:pPr>
+              <w:rPr>
+                <w:rFonts w:ascii="Arial" w:hAnsi="Arial" w:cs="Arial"/>
+                <w:lang w:val="es-ES"/>
+              </w:rPr>
+            </w:pPr>
+            <w:r>
+              <w:rPr>
+                <w:rFonts w:ascii="Arial" w:hAnsi="Arial" w:cs="Arial"/>
+                <w:lang w:val="es-ES"/>
+              </w:rPr>
+              <w:t>UBICACION</w:t>
+            </w:r>
+          </w:p>
+        </w:tc>
+        <w:tc>
+          <w:tcPr>
+            <w:tcW w:w="3278" w:type="dxa"/>
+          </w:tcPr>
+          <w:p>
+            <w:pPr>
+              <w:rPr>
+                <w:rFonts w:ascii="Arial" w:hAnsi="Arial" w:cs="Arial"/>
+                <w:lang w:val="es-ES"/>
+              </w:rPr>
+            </w:pPr>
+            <w:r>
+              <w:rPr>
+                <w:rFonts w:ascii="Arial" w:hAnsi="Arial" w:cs="Arial"/>
+                <w:lang w:val="es-ES"/>
+              </w:rPr>
+              <w:t>TEXT</w:t>
+            </w:r>
+          </w:p>
+        </w:tc>
+        <w:tc>
+          <w:tcPr>
+            <w:tcW w:w="3071" w:type="dxa"/>
+          </w:tcPr>
+          <w:p>
+            <w:pPr>
+              <w:rPr>
+                <w:rFonts w:ascii="Arial" w:hAnsi="Arial" w:cs="Arial"/>
+                <w:lang w:val="es-ES"/>
+              </w:rPr>
+            </w:pPr>
+          </w:p>
+        </w:tc>
+      </w:tr>
+      <w:tr>
+        <w:tc>
+          <w:tcPr>
+            <w:tcW w:w="3411" w:type="dxa"/>
+          </w:tcPr>
+          <w:p>
+            <w:pPr>
+              <w:rPr>
+                <w:rFonts w:ascii="Arial" w:hAnsi="Arial" w:cs="Arial"/>
+                <w:lang w:val="es-ES"/>
+              </w:rPr>
+            </w:pPr>
+            <w:r>
+              <w:rPr>
+                <w:rFonts w:ascii="Arial" w:hAnsi="Arial" w:cs="Arial"/>
+                <w:lang w:val="es-ES"/>
+              </w:rPr>
+              <w:t>PROPIEDAD_REQUERIDA</w:t>
+            </w:r>
+          </w:p>
+        </w:tc>
+        <w:tc>
+          <w:tcPr>
+            <w:tcW w:w="3278" w:type="dxa"/>
+          </w:tcPr>
+          <w:p>
+            <w:pPr>
+              <w:rPr>
+                <w:rFonts w:ascii="Arial" w:hAnsi="Arial" w:cs="Arial"/>
+                <w:lang w:val="es-ES"/>
+              </w:rPr>
+            </w:pPr>
+            <w:r>
+              <w:rPr>
+                <w:rFonts w:ascii="Arial" w:hAnsi="Arial" w:cs="Arial"/>
+                <w:lang w:val="es-ES"/>
+              </w:rPr>
+              <w:t>TEXT</w:t>
+            </w:r>
+          </w:p>
+        </w:tc>
+        <w:tc>
+          <w:tcPr>
+            <w:tcW w:w="3071" w:type="dxa"/>
+          </w:tcPr>
+          <w:p>
+            <w:pPr>
+              <w:rPr>
+                <w:rFonts w:ascii="Arial" w:hAnsi="Arial" w:cs="Arial"/>
+                <w:lang w:val="es-ES"/>
+              </w:rPr>
+            </w:pPr>
+          </w:p>
+        </w:tc>
+      </w:tr>
+      <w:tr>
+        <w:tc>
+          <w:tcPr>
+            <w:tcW w:w="3411" w:type="dxa"/>
+          </w:tcPr>
+          <w:p>
+            <w:pPr>
+              <w:rPr>
+                <w:rFonts w:ascii="Arial" w:hAnsi="Arial" w:cs="Arial"/>
+                <w:lang w:val="es-ES"/>
+              </w:rPr>
+            </w:pPr>
+            <w:r>
+              <w:rPr>
+                <w:rFonts w:ascii="Arial" w:hAnsi="Arial" w:cs="Arial"/>
+                <w:lang w:val="es-ES"/>
+              </w:rPr>
+              <w:t>PASSWORD</w:t>
+            </w:r>
+          </w:p>
+        </w:tc>
+        <w:tc>
+          <w:tcPr>
+            <w:tcW w:w="3278" w:type="dxa"/>
+          </w:tcPr>
+          <w:p>
+            <w:pPr>
+              <w:rPr>
+                <w:rFonts w:ascii="Arial" w:hAnsi="Arial" w:cs="Arial"/>
+                <w:lang w:val="es-ES"/>
+              </w:rPr>
+            </w:pPr>
+            <w:r>
+              <w:rPr>
+                <w:rFonts w:ascii="Arial" w:hAnsi="Arial" w:cs="Arial"/>
+                <w:lang w:val="es-ES"/>
+              </w:rPr>
+              <w:t>TEXT</w:t>
+            </w:r>
+          </w:p>
+        </w:tc>
+        <w:tc>
+          <w:tcPr>
+            <w:tcW w:w="3071" w:type="dxa"/>
+          </w:tcPr>
+          <w:p>
+            <w:pPr>
+              <w:rPr>
+                <w:rFonts w:ascii="Arial" w:hAnsi="Arial" w:cs="Arial"/>
+                <w:lang w:val="es-ES"/>
+              </w:rPr>
+            </w:pPr>
+          </w:p>
+        </w:tc>
+      </w:tr>
+      <w:tr>
+        <w:tc>
+          <w:tcPr>
+            <w:tcW w:w="9760" w:type="dxa"/>
+            <w:gridSpan w:val="3"/>
+            <w:shd w:val="clear" w:color="auto" w:fill="548DD4" w:themeFill="text2" w:themeFillTint="99"/>
+          </w:tcPr>
+          <w:p>
+            <w:pPr>
+              <w:rPr>
+                <w:rFonts w:ascii="Arial" w:hAnsi="Arial" w:cs="Arial"/>
+                <w:lang w:val="es-ES"/>
+              </w:rPr>
+            </w:pPr>
+            <w:r>
+              <w:rPr>
+                <w:rFonts w:ascii="Arial" w:hAnsi="Arial" w:cs="Arial"/>
+                <w:lang w:val="es-ES"/>
+              </w:rPr>
+              <w:t>PROP_APLICADAS</w:t>
+            </w:r>
+          </w:p>
+        </w:tc>
+      </w:tr>
+      <w:tr>
+        <w:tc>
+          <w:tcPr>
+            <w:tcW w:w="3411" w:type="dxa"/>
+          </w:tcPr>
+          <w:p>
+            <w:pPr>
+              <w:rPr>
+                <w:rFonts w:ascii="Arial" w:hAnsi="Arial" w:cs="Arial"/>
+                <w:lang w:val="es-ES"/>
+              </w:rPr>
+            </w:pPr>
+            <w:r>
+              <w:rPr>
+                <w:rFonts w:ascii="Arial" w:hAnsi="Arial" w:cs="Arial"/>
+                <w:lang w:val="es-ES"/>
+              </w:rPr>
+              <w:t>EMAIL_CLIENTE</w:t>
+            </w:r>
+          </w:p>
+        </w:tc>
+        <w:tc>
+          <w:tcPr>
+            <w:tcW w:w="3278" w:type="dxa"/>
+          </w:tcPr>
+          <w:p>
+            <w:pPr>
+              <w:rPr>
+                <w:rFonts w:ascii="Arial" w:hAnsi="Arial" w:cs="Arial"/>
+                <w:lang w:val="es-ES"/>
+              </w:rPr>
+            </w:pPr>
+            <w:r>
+              <w:rPr>
+                <w:rFonts w:ascii="Arial" w:hAnsi="Arial" w:cs="Arial"/>
+                <w:lang w:val="es-ES"/>
+              </w:rPr>
+              <w:t>TEXT</w:t>
+            </w:r>
+          </w:p>
+        </w:tc>
+        <w:tc>
+          <w:tcPr>
+            <w:tcW w:w="3071" w:type="dxa"/>
+          </w:tcPr>
+          <w:p>
+            <w:pPr>
+              <w:rPr>
+                <w:rFonts w:ascii="Arial" w:hAnsi="Arial" w:cs="Arial"/>
+                <w:lang w:val="es-ES"/>
+              </w:rPr>
+            </w:pPr>
+          </w:p>
+        </w:tc>
+      </w:tr>
+      <w:tr>
+        <w:tc>
+          <w:tcPr>
+            <w:tcW w:w="3411" w:type="dxa"/>
+          </w:tcPr>
+          <w:p>
+            <w:pPr>
+              <w:rPr>
+                <w:rFonts w:ascii="Arial" w:hAnsi="Arial" w:cs="Arial"/>
+                <w:lang w:val="es-ES"/>
+              </w:rPr>
+            </w:pPr>
+            <w:r>
+              <w:rPr>
+                <w:rFonts w:ascii="Arial" w:hAnsi="Arial" w:cs="Arial"/>
+                <w:lang w:val="es-ES"/>
+              </w:rPr>
+              <w:t>PROPIEDAD</w:t>
+            </w:r>
+          </w:p>
+        </w:tc>
+        <w:tc>
+          <w:tcPr>
+            <w:tcW w:w="3278" w:type="dxa"/>
+          </w:tcPr>
+          <w:p>
+            <w:pPr>
+              <w:rPr>
+                <w:rFonts w:ascii="Arial" w:hAnsi="Arial" w:cs="Arial"/>
+                <w:lang w:val="es-ES"/>
+              </w:rPr>
+            </w:pPr>
+            <w:r>
+              <w:rPr>
+                <w:rFonts w:ascii="Arial" w:hAnsi="Arial" w:cs="Arial"/>
+                <w:lang w:val="es-ES"/>
+              </w:rPr>
+              <w:t>INTEGER</w:t>
+            </w:r>
+          </w:p>
+        </w:tc>
+        <w:tc>
+          <w:tcPr>
+            <w:tcW w:w="3071" w:type="dxa"/>
+          </w:tcPr>
+          <w:p>
+            <w:pPr>
+              <w:rPr>
+                <w:rFonts w:ascii="Arial" w:hAnsi="Arial" w:cs="Arial"/>
+                <w:lang w:val="es-ES"/>
+              </w:rPr>
+            </w:pPr>
+          </w:p>
+        </w:tc>
+      </w:tr>
+      <w:tr>
+        <w:tc>
+          <w:tcPr>
+            <w:tcW w:w="3411" w:type="dxa"/>
+          </w:tcPr>
+          <w:p>
+            <w:pPr>
+              <w:rPr>
+                <w:rFonts w:ascii="Arial" w:hAnsi="Arial" w:cs="Arial"/>
+                <w:lang w:val="es-ES"/>
+              </w:rPr>
+            </w:pPr>
+            <w:r>
+              <w:rPr>
+                <w:rFonts w:ascii="Arial" w:hAnsi="Arial" w:cs="Arial"/>
+                <w:lang w:val="es-ES"/>
+              </w:rPr>
+              <w:t>MENSAJE</w:t>
+            </w:r>
+          </w:p>
+        </w:tc>
+        <w:tc>
+          <w:tcPr>
+            <w:tcW w:w="3278" w:type="dxa"/>
+          </w:tcPr>
+          <w:p>
+            <w:pPr>
+              <w:rPr>
+                <w:rFonts w:ascii="Arial" w:hAnsi="Arial" w:cs="Arial"/>
+                <w:lang w:val="es-ES"/>
+              </w:rPr>
+            </w:pPr>
+            <w:r>
+              <w:rPr>
+                <w:rFonts w:ascii="Arial" w:hAnsi="Arial" w:cs="Arial"/>
+                <w:lang w:val="es-ES"/>
+              </w:rPr>
+              <w:t>TEXT</w:t>
+            </w:r>
+          </w:p>
+        </w:tc>
+        <w:tc>
+          <w:tcPr>
+            <w:tcW w:w="3071" w:type="dxa"/>
+          </w:tcPr>
+          <w:p>
+            <w:pPr>
+              <w:rPr>
+                <w:rFonts w:ascii="Arial" w:hAnsi="Arial" w:cs="Arial"/>
+                <w:lang w:val="es-ES"/>
+              </w:rPr>
+            </w:pPr>
+          </w:p>
+        </w:tc>
+      </w:tr>
+      <w:tr>
+        <w:tc>
+          <w:tcPr>
+            <w:tcW w:w="3411" w:type="dxa"/>
+          </w:tcPr>
+          <w:p>
+            <w:pPr>
+              <w:rPr>
+                <w:rFonts w:ascii="Arial" w:hAnsi="Arial" w:cs="Arial"/>
+                <w:lang w:val="es-ES"/>
+              </w:rPr>
+            </w:pPr>
+            <w:r>
+              <w:rPr>
+                <w:rFonts w:ascii="Arial" w:hAnsi="Arial" w:cs="Arial"/>
+                <w:lang w:val="es-ES"/>
+              </w:rPr>
+              <w:t>FECHA_APLICADA</w:t>
+            </w:r>
+          </w:p>
+        </w:tc>
+        <w:tc>
+          <w:tcPr>
+            <w:tcW w:w="3278" w:type="dxa"/>
+          </w:tcPr>
+          <w:p>
+            <w:pPr>
+              <w:rPr>
+                <w:rFonts w:ascii="Arial" w:hAnsi="Arial" w:cs="Arial"/>
+                <w:lang w:val="es-ES"/>
+              </w:rPr>
+            </w:pPr>
+            <w:r>
+              <w:rPr>
+                <w:rFonts w:ascii="Arial" w:hAnsi="Arial" w:cs="Arial"/>
+                <w:lang w:val="es-ES"/>
+              </w:rPr>
+              <w:t>TEXT</w:t>
+            </w:r>
+          </w:p>
+        </w:tc>
+        <w:tc>
+          <w:tcPr>
+            <w:tcW w:w="3071" w:type="dxa"/>
+          </w:tcPr>
+          <w:p>
+            <w:pPr>
+              <w:rPr>
+                <w:rFonts w:ascii="Arial" w:hAnsi="Arial" w:cs="Arial"/>
+                <w:lang w:val="es-ES"/>
+              </w:rPr>
+            </w:pPr>
+          </w:p>
+        </w:tc>
+      </w:tr>
+      <w:tr>
+        <w:tc>
+          <w:tcPr>
+            <w:tcW w:w="9760" w:type="dxa"/>
+            <w:gridSpan w:val="3"/>
+            <w:shd w:val="clear" w:color="auto" w:fill="548DD4" w:themeFill="text2" w:themeFillTint="99"/>
+          </w:tcPr>
+          <w:p>
+            <w:pPr>
+              <w:rPr>
+                <w:rFonts w:ascii="Arial" w:hAnsi="Arial" w:cs="Arial"/>
+                <w:lang w:val="es-ES"/>
+              </w:rPr>
+            </w:pPr>
+            <w:r>
+              <w:rPr>
+                <w:rFonts w:ascii="Arial" w:hAnsi="Arial" w:cs="Arial"/>
+                <w:lang w:val="es-ES"/>
+              </w:rPr>
+              <w:t>USUARIO</w:t>
+            </w:r>
+          </w:p>
+        </w:tc>
+      </w:tr>
+      <w:tr>
+        <w:tc>
+          <w:tcPr>
+            <w:tcW w:w="3411" w:type="dxa"/>
+          </w:tcPr>
+          <w:p>
+            <w:pPr>
+              <w:rPr>
+                <w:rFonts w:ascii="Arial" w:hAnsi="Arial" w:cs="Arial"/>
+                <w:lang w:val="es-ES"/>
+              </w:rPr>
+            </w:pPr>
+            <w:r>
+              <w:rPr>
+                <w:rFonts w:ascii="Arial" w:hAnsi="Arial" w:cs="Arial"/>
+                <w:lang w:val="es-ES"/>
+              </w:rPr>
+              <w:t>USERNAME</w:t>
+            </w:r>
+          </w:p>
+        </w:tc>
+        <w:tc>
+          <w:tcPr>
+            <w:tcW w:w="3278" w:type="dxa"/>
+          </w:tcPr>
+          <w:p>
+            <w:pPr>
+              <w:rPr>
+                <w:rFonts w:ascii="Arial" w:hAnsi="Arial" w:cs="Arial"/>
+                <w:lang w:val="es-ES"/>
+              </w:rPr>
+            </w:pPr>
+            <w:r>
+              <w:rPr>
+                <w:rFonts w:ascii="Arial" w:hAnsi="Arial" w:cs="Arial"/>
+                <w:lang w:val="es-ES"/>
+              </w:rPr>
+              <w:t>TEXT</w:t>
+            </w:r>
+          </w:p>
+        </w:tc>
+        <w:tc>
+          <w:tcPr>
+            <w:tcW w:w="3071" w:type="dxa"/>
+          </w:tcPr>
+          <w:p>
+            <w:pPr>
+              <w:rPr>
+                <w:rFonts w:ascii="Arial" w:hAnsi="Arial" w:cs="Arial"/>
+                <w:lang w:val="es-ES"/>
+              </w:rPr>
+            </w:pPr>
+          </w:p>
+        </w:tc>
+      </w:tr>
+      <w:tr>
+        <w:tc>
+          <w:tcPr>
+            <w:tcW w:w="3411" w:type="dxa"/>
+          </w:tcPr>
+          <w:p>
+            <w:pPr>
+              <w:rPr>
+                <w:rFonts w:ascii="Arial" w:hAnsi="Arial" w:cs="Arial"/>
+                <w:lang w:val="es-ES"/>
+              </w:rPr>
+            </w:pPr>
+            <w:r>
+              <w:rPr>
+                <w:rFonts w:ascii="Arial" w:hAnsi="Arial" w:cs="Arial"/>
+                <w:lang w:val="es-ES"/>
+              </w:rPr>
+              <w:t>EMAIL</w:t>
+            </w:r>
+          </w:p>
+        </w:tc>
+        <w:tc>
+          <w:tcPr>
+            <w:tcW w:w="3278" w:type="dxa"/>
+          </w:tcPr>
+          <w:p>
+            <w:pPr>
+              <w:rPr>
+                <w:rFonts w:ascii="Arial" w:hAnsi="Arial" w:cs="Arial"/>
+                <w:lang w:val="es-ES"/>
+              </w:rPr>
+            </w:pPr>
+            <w:r>
+              <w:rPr>
+                <w:rFonts w:ascii="Arial" w:hAnsi="Arial" w:cs="Arial"/>
+                <w:lang w:val="es-ES"/>
+              </w:rPr>
+              <w:t>TEXT</w:t>
+            </w:r>
+          </w:p>
+        </w:tc>
+        <w:tc>
+          <w:tcPr>
+            <w:tcW w:w="3071" w:type="dxa"/>
+          </w:tcPr>
+          <w:p>
+            <w:pPr>
+              <w:rPr>
+                <w:rFonts w:ascii="Arial" w:hAnsi="Arial" w:cs="Arial"/>
+                <w:lang w:val="es-ES"/>
+              </w:rPr>
+            </w:pPr>
+          </w:p>
+        </w:tc>
+      </w:tr>
+      <w:tr>
+        <w:tc>
+          <w:tcPr>
+            <w:tcW w:w="3411" w:type="dxa"/>
+          </w:tcPr>
+          <w:p>
+            <w:pPr>
+              <w:rPr>
+                <w:rFonts w:ascii="Arial" w:hAnsi="Arial" w:cs="Arial"/>
+                <w:lang w:val="es-ES"/>
+              </w:rPr>
+            </w:pPr>
+            <w:r>
+              <w:rPr>
+                <w:rFonts w:ascii="Arial" w:hAnsi="Arial" w:cs="Arial"/>
+                <w:lang w:val="es-ES"/>
+              </w:rPr>
+              <w:t>PASSWORD</w:t>
+            </w:r>
+          </w:p>
+        </w:tc>
+        <w:tc>
+          <w:tcPr>
+            <w:tcW w:w="3278" w:type="dxa"/>
+          </w:tcPr>
+          <w:p>
+            <w:pPr>
+              <w:rPr>
+                <w:rFonts w:ascii="Arial" w:hAnsi="Arial" w:cs="Arial"/>
+                <w:lang w:val="es-ES"/>
+              </w:rPr>
+            </w:pPr>
+            <w:r>
+              <w:rPr>
+                <w:rFonts w:ascii="Arial" w:hAnsi="Arial" w:cs="Arial"/>
+                <w:lang w:val="es-ES"/>
+              </w:rPr>
+              <w:t>TEXT</w:t>
+            </w:r>
+          </w:p>
+        </w:tc>
+        <w:tc>
+          <w:tcPr>
+            <w:tcW w:w="3071" w:type="dxa"/>
+          </w:tcPr>
+          <w:p>
+            <w:pPr>
+              <w:rPr>
+                <w:rFonts w:ascii="Arial" w:hAnsi="Arial" w:cs="Arial"/>
+                <w:lang w:val="es-ES"/>
+              </w:rPr>
+            </w:pPr>
+          </w:p>
+        </w:tc>
+      </w:tr>
+      <w:tr>
+        <w:tc>
+          <w:tcPr>
+            <w:tcW w:w="3411" w:type="dxa"/>
+          </w:tcPr>
+          <w:p>
+            <w:pPr>
+              <w:rPr>
+                <w:rFonts w:ascii="Arial" w:hAnsi="Arial" w:cs="Arial"/>
+                <w:lang w:val="es-ES"/>
+              </w:rPr>
+            </w:pPr>
+            <w:r>
+              <w:rPr>
+                <w:rFonts w:ascii="Arial" w:hAnsi="Arial" w:cs="Arial"/>
+                <w:lang w:val="es-ES"/>
+              </w:rPr>
+              <w:lastRenderedPageBreak/>
+              <w:t>LAST_MODIFIED</w:t>
+            </w:r>
+          </w:p>
+        </w:tc>
+        <w:tc>
+          <w:tcPr>
+            <w:tcW w:w="3278" w:type="dxa"/>
+          </w:tcPr>
+          <w:p>
+            <w:pPr>
+              <w:rPr>
+                <w:rFonts w:ascii="Arial" w:hAnsi="Arial" w:cs="Arial"/>
+                <w:lang w:val="es-ES"/>
+              </w:rPr>
+            </w:pPr>
+            <w:r>
+              <w:rPr>
+                <w:rFonts w:ascii="Arial" w:hAnsi="Arial" w:cs="Arial"/>
+                <w:lang w:val="es-ES"/>
+              </w:rPr>
+              <w:t>TEXT</w:t>
+            </w:r>
+          </w:p>
+        </w:tc>
+        <w:tc>
+          <w:tcPr>
+            <w:tcW w:w="3071" w:type="dxa"/>
+          </w:tcPr>
+          <w:p>
+            <w:pPr>
+              <w:rPr>
+                <w:rFonts w:ascii="Arial" w:hAnsi="Arial" w:cs="Arial"/>
+                <w:lang w:val="es-ES"/>
+              </w:rPr>
+            </w:pPr>
+          </w:p>
+        </w:tc>
+      </w:tr>
+      <w:tr>
+        <w:tc>
+          <w:tcPr>
+            <w:tcW w:w="3411" w:type="dxa"/>
+          </w:tcPr>
+          <w:p>
+            <w:pPr>
+              <w:rPr>
+                <w:rFonts w:ascii="Arial" w:hAnsi="Arial" w:cs="Arial"/>
+                <w:lang w:val="es-ES"/>
+              </w:rPr>
+            </w:pPr>
+            <w:r>
+              <w:rPr>
+                <w:rFonts w:ascii="Arial" w:hAnsi="Arial" w:cs="Arial"/>
+                <w:lang w:val="es-ES"/>
+              </w:rPr>
+              <w:t>TIPO_USUARIO</w:t>
+            </w:r>
+          </w:p>
+        </w:tc>
+        <w:tc>
+          <w:tcPr>
+            <w:tcW w:w="3278" w:type="dxa"/>
+          </w:tcPr>
+          <w:p>
+            <w:pPr>
+              <w:rPr>
+                <w:rFonts w:ascii="Arial" w:hAnsi="Arial" w:cs="Arial"/>
+                <w:lang w:val="es-ES"/>
+              </w:rPr>
+            </w:pPr>
+            <w:r>
+              <w:rPr>
+                <w:rFonts w:ascii="Arial" w:hAnsi="Arial" w:cs="Arial"/>
+                <w:lang w:val="es-ES"/>
+              </w:rPr>
+              <w:t>TEXT</w:t>
+            </w:r>
+          </w:p>
+        </w:tc>
+        <w:tc>
+          <w:tcPr>
+            <w:tcW w:w="3071" w:type="dxa"/>
+          </w:tcPr>
+          <w:p>
+            <w:pPr>
+              <w:rPr>
+                <w:rFonts w:ascii="Arial" w:hAnsi="Arial" w:cs="Arial"/>
+                <w:lang w:val="es-ES"/>
+              </w:rPr>
+            </w:pPr>
+          </w:p>
+        </w:tc>
+      </w:tr>
+      <w:tr>
+        <w:tc>
+          <w:tcPr>
+            <w:tcW w:w="9760" w:type="dxa"/>
+            <w:gridSpan w:val="3"/>
+            <w:shd w:val="clear" w:color="auto" w:fill="548DD4" w:themeFill="text2" w:themeFillTint="99"/>
+          </w:tcPr>
+          <w:p>
+            <w:pPr>
+              <w:rPr>
+                <w:rFonts w:ascii="Arial" w:hAnsi="Arial" w:cs="Arial"/>
+                <w:lang w:val="es-ES"/>
+              </w:rPr>
+            </w:pPr>
+            <w:r>
+              <w:rPr>
+                <w:rFonts w:ascii="Arial" w:hAnsi="Arial" w:cs="Arial"/>
+                <w:lang w:val="es-ES"/>
+              </w:rPr>
+              <w:t>IMAGE_USUARIO</w:t>
+            </w:r>
+          </w:p>
+        </w:tc>
+      </w:tr>
+      <w:tr>
+        <w:tc>
+          <w:tcPr>
+            <w:tcW w:w="3411" w:type="dxa"/>
+          </w:tcPr>
+          <w:p>
+            <w:pPr>
+              <w:rPr>
+                <w:rFonts w:ascii="Arial" w:hAnsi="Arial" w:cs="Arial"/>
+                <w:lang w:val="es-ES"/>
+              </w:rPr>
+            </w:pPr>
+            <w:r>
+              <w:rPr>
+                <w:rFonts w:ascii="Arial" w:hAnsi="Arial" w:cs="Arial"/>
+                <w:lang w:val="es-ES"/>
+              </w:rPr>
+              <w:t>NOMBRE</w:t>
+            </w:r>
+          </w:p>
+        </w:tc>
+        <w:tc>
+          <w:tcPr>
+            <w:tcW w:w="3278" w:type="dxa"/>
+          </w:tcPr>
+          <w:p>
+            <w:pPr>
+              <w:rPr>
+                <w:rFonts w:ascii="Arial" w:hAnsi="Arial" w:cs="Arial"/>
+                <w:lang w:val="es-ES"/>
+              </w:rPr>
+            </w:pPr>
+            <w:r>
+              <w:rPr>
+                <w:rFonts w:ascii="Arial" w:hAnsi="Arial" w:cs="Arial"/>
+                <w:lang w:val="es-ES"/>
+              </w:rPr>
+              <w:t>TEXT</w:t>
+            </w:r>
+          </w:p>
+        </w:tc>
+        <w:tc>
+          <w:tcPr>
+            <w:tcW w:w="3071" w:type="dxa"/>
+          </w:tcPr>
+          <w:p>
+            <w:pPr>
+              <w:rPr>
+                <w:rFonts w:ascii="Arial" w:hAnsi="Arial" w:cs="Arial"/>
+                <w:lang w:val="es-ES"/>
+              </w:rPr>
+            </w:pPr>
+          </w:p>
+        </w:tc>
+      </w:tr>
+      <w:tr>
+        <w:tc>
+          <w:tcPr>
+            <w:tcW w:w="3411" w:type="dxa"/>
+          </w:tcPr>
+          <w:p>
+            <w:pPr>
+              <w:rPr>
+                <w:rFonts w:ascii="Arial" w:hAnsi="Arial" w:cs="Arial"/>
+                <w:lang w:val="es-ES"/>
+              </w:rPr>
+            </w:pPr>
+            <w:r>
+              <w:rPr>
+                <w:rFonts w:ascii="Arial" w:hAnsi="Arial" w:cs="Arial"/>
+                <w:lang w:val="es-ES"/>
+              </w:rPr>
+              <w:t>EMAIL</w:t>
+            </w:r>
+          </w:p>
+        </w:tc>
+        <w:tc>
+          <w:tcPr>
+            <w:tcW w:w="3278" w:type="dxa"/>
+          </w:tcPr>
+          <w:p>
+            <w:pPr>
+              <w:rPr>
+                <w:rFonts w:ascii="Arial" w:hAnsi="Arial" w:cs="Arial"/>
+                <w:lang w:val="es-ES"/>
+              </w:rPr>
+            </w:pPr>
+            <w:r>
+              <w:rPr>
+                <w:rFonts w:ascii="Arial" w:hAnsi="Arial" w:cs="Arial"/>
+                <w:lang w:val="es-ES"/>
+              </w:rPr>
+              <w:t>TEXT</w:t>
+            </w:r>
+          </w:p>
+        </w:tc>
+        <w:tc>
+          <w:tcPr>
+            <w:tcW w:w="3071" w:type="dxa"/>
+          </w:tcPr>
+          <w:p>
+            <w:pPr>
+              <w:rPr>
+                <w:rFonts w:ascii="Arial" w:hAnsi="Arial" w:cs="Arial"/>
+                <w:lang w:val="es-ES"/>
+              </w:rPr>
+            </w:pPr>
+          </w:p>
+        </w:tc>
+      </w:tr>
+      <w:tr>
+        <w:tc>
+          <w:tcPr>
+            <w:tcW w:w="3411" w:type="dxa"/>
+          </w:tcPr>
+          <w:p>
+            <w:pPr>
+              <w:rPr>
+                <w:rFonts w:ascii="Arial" w:hAnsi="Arial" w:cs="Arial"/>
+                <w:lang w:val="es-ES"/>
+              </w:rPr>
+            </w:pPr>
+            <w:r>
+              <w:rPr>
+                <w:rFonts w:ascii="Arial" w:hAnsi="Arial" w:cs="Arial"/>
+                <w:lang w:val="es-ES"/>
+              </w:rPr>
+              <w:t>URL</w:t>
+            </w:r>
+          </w:p>
+        </w:tc>
+        <w:tc>
+          <w:tcPr>
+            <w:tcW w:w="3278" w:type="dxa"/>
+          </w:tcPr>
+          <w:p>
+            <w:pPr>
+              <w:rPr>
+                <w:rFonts w:ascii="Arial" w:hAnsi="Arial" w:cs="Arial"/>
+                <w:lang w:val="es-ES"/>
+              </w:rPr>
+            </w:pPr>
+            <w:r>
+              <w:rPr>
+                <w:rFonts w:ascii="Arial" w:hAnsi="Arial" w:cs="Arial"/>
+                <w:lang w:val="es-ES"/>
+              </w:rPr>
+              <w:t>TEXT</w:t>
+            </w:r>
+          </w:p>
+        </w:tc>
+        <w:tc>
+          <w:tcPr>
+            <w:tcW w:w="3071" w:type="dxa"/>
+          </w:tcPr>
+          <w:p>
+            <w:pPr>
+              <w:rPr>
+                <w:rFonts w:ascii="Arial" w:hAnsi="Arial" w:cs="Arial"/>
+                <w:lang w:val="es-ES"/>
+              </w:rPr>
+            </w:pPr>
+          </w:p>
+        </w:tc>
+      </w:tr>
+    </w:tbl>
     <w:p>
       <w:pPr>
         <w:rPr>
@@ -404,9 +3457,19 @@
           <w:lang w:val="es-ES"/>
         </w:rPr>
       </w:pPr>
+    </w:p>
+    <w:p>
+      <w:pPr>
+        <w:rPr>
+          <w:rFonts w:ascii="Arial" w:hAnsi="Arial" w:cs="Arial"/>
+          <w:b/>
+          <w:lang w:val="es-ES"/>
+        </w:rPr>
+      </w:pPr>
       <w:r>
         <w:rPr>
           <w:rFonts w:ascii="Arial" w:hAnsi="Arial" w:cs="Arial"/>
+          <w:b/>
           <w:lang w:val="es-ES"/>
         </w:rPr>
         <w:t>Descripción del sistema:</w:t>
@@ -419,8 +3482,13 @@
           <w:lang w:val="es-ES"/>
         </w:rPr>
       </w:pPr>
-      <w:bookmarkStart w:id="0" w:name="_GoBack"/>
-      <w:bookmarkEnd w:id="0"/>
+      <w:r>
+        <w:rPr>
+          <w:rFonts w:ascii="Arial" w:hAnsi="Arial" w:cs="Arial"/>
+          <w:lang w:val="es-ES"/>
+        </w:rPr>
+        <w:t>HOME:</w:t>
+      </w:r>
     </w:p>
     <w:p>
       <w:pPr>
@@ -429,6 +3497,13 @@
           <w:lang w:val="es-ES"/>
         </w:rPr>
       </w:pPr>
+      <w:r>
+        <w:rPr>
+          <w:rFonts w:ascii="Arial" w:hAnsi="Arial" w:cs="Arial"/>
+          <w:lang w:val="es-ES"/>
+        </w:rPr>
+        <w:t>PROPIEDADES:</w:t>
+      </w:r>
     </w:p>
     <w:p>
       <w:pPr>
@@ -437,6 +3512,13 @@
           <w:lang w:val="es-ES"/>
         </w:rPr>
       </w:pPr>
+      <w:r>
+        <w:rPr>
+          <w:rFonts w:ascii="Arial" w:hAnsi="Arial" w:cs="Arial"/>
+          <w:lang w:val="es-ES"/>
+        </w:rPr>
+        <w:t>LOGIN:</w:t>
+      </w:r>
     </w:p>
     <w:p>
       <w:pPr>
@@ -445,6 +3527,13 @@
           <w:lang w:val="es-ES"/>
         </w:rPr>
       </w:pPr>
+      <w:r>
+        <w:rPr>
+          <w:rFonts w:ascii="Arial" w:hAnsi="Arial" w:cs="Arial"/>
+          <w:lang w:val="es-ES"/>
+        </w:rPr>
+        <w:t>REGISTRARSE:</w:t>
+      </w:r>
     </w:p>
     <w:p>
       <w:pPr>
@@ -453,6 +3542,13 @@
           <w:lang w:val="es-ES"/>
         </w:rPr>
       </w:pPr>
+      <w:r>
+        <w:rPr>
+          <w:rFonts w:ascii="Arial" w:hAnsi="Arial" w:cs="Arial"/>
+          <w:lang w:val="es-ES"/>
+        </w:rPr>
+        <w:t>SOBRE NOSOTROS:</w:t>
+      </w:r>
     </w:p>
     <w:p>
       <w:pPr>
@@ -461,12 +3557,59 @@
           <w:lang w:val="es-ES"/>
         </w:rPr>
       </w:pPr>
+      <w:r>
+        <w:rPr>
+          <w:rFonts w:ascii="Arial" w:hAnsi="Arial" w:cs="Arial"/>
+          <w:lang w:val="es-ES"/>
+        </w:rPr>
+        <w:t>AYUDA:</w:t>
+      </w:r>
+    </w:p>
+    <w:p>
+      <w:pPr>
+        <w:rPr>
+          <w:rFonts w:ascii="Arial" w:hAnsi="Arial" w:cs="Arial"/>
+          <w:lang w:val="es-ES"/>
+        </w:rPr>
+      </w:pPr>
+    </w:p>
+    <w:p>
+      <w:pPr>
+        <w:rPr>
+          <w:rFonts w:ascii="Arial" w:hAnsi="Arial" w:cs="Arial"/>
+          <w:lang w:val="es-ES"/>
+        </w:rPr>
+      </w:pPr>
+    </w:p>
+    <w:p>
+      <w:pPr>
+        <w:rPr>
+          <w:rFonts w:ascii="Arial" w:hAnsi="Arial" w:cs="Arial"/>
+          <w:lang w:val="es-ES"/>
+        </w:rPr>
+      </w:pPr>
+    </w:p>
+    <w:p>
+      <w:pPr>
+        <w:rPr>
+          <w:rFonts w:ascii="Arial" w:hAnsi="Arial" w:cs="Arial"/>
+          <w:lang w:val="es-ES"/>
+        </w:rPr>
+      </w:pPr>
+    </w:p>
+    <w:p>
+      <w:pPr>
+        <w:rPr>
+          <w:rFonts w:ascii="Arial" w:hAnsi="Arial" w:cs="Arial"/>
+          <w:lang w:val="es-ES"/>
+        </w:rPr>
+      </w:pPr>
     </w:p>
     <w:sectPr>
-      <w:headerReference w:type="even" r:id="rId8"/>
-      <w:headerReference w:type="default" r:id="rId9"/>
-      <w:footerReference w:type="default" r:id="rId10"/>
-      <w:headerReference w:type="first" r:id="rId11"/>
+      <w:headerReference w:type="even" r:id="rId9"/>
+      <w:headerReference w:type="default" r:id="rId10"/>
+      <w:footerReference w:type="default" r:id="rId11"/>
+      <w:headerReference w:type="first" r:id="rId12"/>
       <w:pgSz w:w="12240" w:h="15840" w:code="1"/>
       <w:pgMar w:top="2074" w:right="1530" w:bottom="1440" w:left="1166" w:header="720" w:footer="531" w:gutter="0"/>
       <w:cols w:space="720"/>
@@ -668,7 +3811,7 @@
           <v:path o:extrusionok="f" gradientshapeok="t" o:connecttype="rect"/>
           <o:lock v:ext="edit" aspectratio="t"/>
         </v:shapetype>
-        <v:shape id="WordPictureWatermark18625376" o:spid="_x0000_s2056" type="#_x0000_t75" style="position:absolute;margin-left:0;margin-top:0;width:638.25pt;height:826.5pt;z-index:-251656192;mso-position-horizontal:center;mso-position-horizontal-relative:margin;mso-position-vertical:center;mso-position-vertical-relative:margin" o:allowincell="f">
+        <v:shape id="WordPictureWatermark18625376" o:spid="_x0000_s2056" type="#_x0000_t75" style="position:absolute;margin-left:0;margin-top:0;width:638.25pt;height:826.5pt;z-index:-251657216;mso-position-horizontal:center;mso-position-horizontal-relative:margin;mso-position-vertical:center;mso-position-vertical-relative:margin" o:allowincell="f">
           <v:imagedata r:id="rId1" o:title="fondo-presentacion_8,5x11"/>
           <w10:wrap anchorx="margin" anchory="margin"/>
         </v:shape>
@@ -723,7 +3866,7 @@
         <w:lang w:val="es-CR" w:eastAsia="es-CR"/>
       </w:rPr>
       <w:drawing>
-        <wp:anchor distT="0" distB="0" distL="114300" distR="114300" simplePos="0" relativeHeight="251661312" behindDoc="0" locked="0" layoutInCell="1" allowOverlap="1" wp14:anchorId="686B82E2" wp14:editId="7F891800">
+        <wp:anchor distT="0" distB="0" distL="114300" distR="114300" simplePos="0" relativeHeight="251657216" behindDoc="0" locked="0" layoutInCell="1" allowOverlap="1" wp14:anchorId="686B82E2" wp14:editId="7F891800">
           <wp:simplePos x="0" y="0"/>
           <wp:positionH relativeFrom="column">
             <wp:posOffset>-127000</wp:posOffset>
@@ -831,7 +3974,7 @@
           <v:path o:extrusionok="f" gradientshapeok="t" o:connecttype="rect"/>
           <o:lock v:ext="edit" aspectratio="t"/>
         </v:shapetype>
-        <v:shape id="WordPictureWatermark18625375" o:spid="_x0000_s2055" type="#_x0000_t75" style="position:absolute;margin-left:0;margin-top:0;width:638.25pt;height:826.5pt;z-index:-251657216;mso-position-horizontal:center;mso-position-horizontal-relative:margin;mso-position-vertical:center;mso-position-vertical-relative:margin" o:allowincell="f">
+        <v:shape id="WordPictureWatermark18625375" o:spid="_x0000_s2055" type="#_x0000_t75" style="position:absolute;margin-left:0;margin-top:0;width:638.25pt;height:826.5pt;z-index:-251658240;mso-position-horizontal:center;mso-position-horizontal-relative:margin;mso-position-vertical:center;mso-position-vertical-relative:margin" o:allowincell="f">
           <v:imagedata r:id="rId1" o:title="fondo-presentacion_8,5x11"/>
           <w10:wrap anchorx="margin" anchory="margin"/>
         </v:shape>

</xml_diff>